<commit_message>
Improved proposal Word doc
</commit_message>
<xml_diff>
--- a/final-project-documentation/proposal/Rousseau_Cassandra_CART451_Final_Project_Proposal.docx
+++ b/final-project-documentation/proposal/Rousseau_Cassandra_CART451_Final_Project_Proposal.docx
@@ -375,11 +375,82 @@
       <w:r>
         <w:rPr>
           <w:rFonts w:ascii="Times New Roman" w:hAnsi="Times New Roman" w:cs="Times New Roman"/>
-          <w:sz w:val="24"/>
-          <w:szCs w:val="24"/>
-          <w:lang w:val="en-US"/>
-        </w:rPr>
-        <w:t>YouTube did not face a downfall compared to other platforms such as Facebook or X (i.e., previously known as Twitter)</w:t>
+          <w:i/>
+          <w:iCs/>
+          <w:sz w:val="24"/>
+          <w:szCs w:val="24"/>
+          <w:lang w:val="en-US"/>
+        </w:rPr>
+        <w:t>YouTube</w:t>
+      </w:r>
+      <w:r>
+        <w:rPr>
+          <w:rFonts w:ascii="Times New Roman" w:hAnsi="Times New Roman" w:cs="Times New Roman"/>
+          <w:sz w:val="24"/>
+          <w:szCs w:val="24"/>
+          <w:lang w:val="en-US"/>
+        </w:rPr>
+        <w:t xml:space="preserve"> did not face a downfall compared to other platforms such as </w:t>
+      </w:r>
+      <w:r>
+        <w:rPr>
+          <w:rFonts w:ascii="Times New Roman" w:hAnsi="Times New Roman" w:cs="Times New Roman"/>
+          <w:i/>
+          <w:iCs/>
+          <w:sz w:val="24"/>
+          <w:szCs w:val="24"/>
+          <w:lang w:val="en-US"/>
+        </w:rPr>
+        <w:t>Facebook</w:t>
+      </w:r>
+      <w:r>
+        <w:rPr>
+          <w:rFonts w:ascii="Times New Roman" w:hAnsi="Times New Roman" w:cs="Times New Roman"/>
+          <w:sz w:val="24"/>
+          <w:szCs w:val="24"/>
+          <w:lang w:val="en-US"/>
+        </w:rPr>
+        <w:t xml:space="preserve"> or </w:t>
+      </w:r>
+      <w:r>
+        <w:rPr>
+          <w:rFonts w:ascii="Times New Roman" w:hAnsi="Times New Roman" w:cs="Times New Roman"/>
+          <w:i/>
+          <w:iCs/>
+          <w:sz w:val="24"/>
+          <w:szCs w:val="24"/>
+          <w:lang w:val="en-US"/>
+        </w:rPr>
+        <w:t>X</w:t>
+      </w:r>
+      <w:r>
+        <w:rPr>
+          <w:rFonts w:ascii="Times New Roman" w:hAnsi="Times New Roman" w:cs="Times New Roman"/>
+          <w:sz w:val="24"/>
+          <w:szCs w:val="24"/>
+          <w:lang w:val="en-US"/>
+        </w:rPr>
+        <w:t xml:space="preserve"> (i.e., previously known as </w:t>
+      </w:r>
+      <w:r>
+        <w:rPr>
+          <w:rFonts w:ascii="Times New Roman" w:hAnsi="Times New Roman" w:cs="Times New Roman"/>
+          <w:i/>
+          <w:iCs/>
+          <w:sz w:val="24"/>
+          <w:szCs w:val="24"/>
+          <w:lang w:val="en-US"/>
+        </w:rPr>
+        <w:t>Twitter</w:t>
+      </w:r>
+      <w:r>
+        <w:rPr>
+          <w:rFonts w:ascii="Times New Roman" w:hAnsi="Times New Roman" w:cs="Times New Roman"/>
+          <w:sz w:val="24"/>
+          <w:szCs w:val="24"/>
+          <w:lang w:val="en-US"/>
+        </w:rPr>
+        <w:t>)</w:t>
       </w:r>
       <w:r>
         <w:rPr>
@@ -1256,7 +1327,79 @@
           <w:lang w:eastAsia="en-CA"/>
           <w14:ligatures w14:val="none"/>
         </w:rPr>
-        <w:t xml:space="preserve">Each time the user clicks on this button, more floating comments will be generated, and even generated videos will start floating around on the webpage. The more the button clicks, the closer the users will be to creating an abstract representation of </w:t>
+        <w:t xml:space="preserve">Each time the user clicks on this button, more floating comments will be generated, and even generated videos will start floating around on the webpage. The more the button </w:t>
+      </w:r>
+      <w:r>
+        <w:rPr>
+          <w:rFonts w:ascii="Times New Roman" w:eastAsia="Times New Roman" w:hAnsi="Times New Roman" w:cs="Times New Roman"/>
+          <w:color w:val="2C2C2C"/>
+          <w:kern w:val="0"/>
+          <w:sz w:val="24"/>
+          <w:szCs w:val="24"/>
+          <w:lang w:eastAsia="en-CA"/>
+          <w14:ligatures w14:val="none"/>
+        </w:rPr>
+        <w:t xml:space="preserve">is </w:t>
+      </w:r>
+      <w:r>
+        <w:rPr>
+          <w:rFonts w:ascii="Times New Roman" w:eastAsia="Times New Roman" w:hAnsi="Times New Roman" w:cs="Times New Roman"/>
+          <w:color w:val="2C2C2C"/>
+          <w:kern w:val="0"/>
+          <w:sz w:val="24"/>
+          <w:szCs w:val="24"/>
+          <w:lang w:eastAsia="en-CA"/>
+          <w14:ligatures w14:val="none"/>
+        </w:rPr>
+        <w:t>click</w:t>
+      </w:r>
+      <w:r>
+        <w:rPr>
+          <w:rFonts w:ascii="Times New Roman" w:eastAsia="Times New Roman" w:hAnsi="Times New Roman" w:cs="Times New Roman"/>
+          <w:color w:val="2C2C2C"/>
+          <w:kern w:val="0"/>
+          <w:sz w:val="24"/>
+          <w:szCs w:val="24"/>
+          <w:lang w:eastAsia="en-CA"/>
+          <w14:ligatures w14:val="none"/>
+        </w:rPr>
+        <w:t>ed</w:t>
+      </w:r>
+      <w:r>
+        <w:rPr>
+          <w:rFonts w:ascii="Times New Roman" w:eastAsia="Times New Roman" w:hAnsi="Times New Roman" w:cs="Times New Roman"/>
+          <w:color w:val="2C2C2C"/>
+          <w:kern w:val="0"/>
+          <w:sz w:val="24"/>
+          <w:szCs w:val="24"/>
+          <w:lang w:eastAsia="en-CA"/>
+          <w14:ligatures w14:val="none"/>
+        </w:rPr>
+        <w:t xml:space="preserve">, the closer the users will be to </w:t>
+      </w:r>
+      <w:r>
+        <w:rPr>
+          <w:rFonts w:ascii="Times New Roman" w:eastAsia="Times New Roman" w:hAnsi="Times New Roman" w:cs="Times New Roman"/>
+          <w:color w:val="2C2C2C"/>
+          <w:kern w:val="0"/>
+          <w:sz w:val="24"/>
+          <w:szCs w:val="24"/>
+          <w:lang w:eastAsia="en-CA"/>
+          <w14:ligatures w14:val="none"/>
+        </w:rPr>
+        <w:t>create</w:t>
+      </w:r>
+      <w:r>
+        <w:rPr>
+          <w:rFonts w:ascii="Times New Roman" w:eastAsia="Times New Roman" w:hAnsi="Times New Roman" w:cs="Times New Roman"/>
+          <w:color w:val="2C2C2C"/>
+          <w:kern w:val="0"/>
+          <w:sz w:val="24"/>
+          <w:szCs w:val="24"/>
+          <w:lang w:eastAsia="en-CA"/>
+          <w14:ligatures w14:val="none"/>
+        </w:rPr>
+        <w:t xml:space="preserve"> an abstract representation of </w:t>
       </w:r>
       <w:r>
         <w:rPr>
@@ -1544,6 +1687,7 @@
           <w:lang w:eastAsia="en-CA"/>
           <w14:ligatures w14:val="none"/>
         </w:rPr>
+        <w:lastRenderedPageBreak/>
         <w:t>YouTube</w:t>
       </w:r>
       <w:r>
@@ -1556,20 +1700,7 @@
           <w:lang w:eastAsia="en-CA"/>
           <w14:ligatures w14:val="none"/>
         </w:rPr>
-        <w:t xml:space="preserve"> (i.e., </w:t>
-      </w:r>
-      <w:r>
-        <w:rPr>
-          <w:rFonts w:ascii="Times New Roman" w:eastAsia="Times New Roman" w:hAnsi="Times New Roman" w:cs="Times New Roman"/>
-          <w:color w:val="2C2C2C"/>
-          <w:kern w:val="0"/>
-          <w:sz w:val="24"/>
-          <w:szCs w:val="24"/>
-          <w:lang w:eastAsia="en-CA"/>
-          <w14:ligatures w14:val="none"/>
-        </w:rPr>
-        <w:lastRenderedPageBreak/>
-        <w:t>20.7%.)</w:t>
+        <w:t xml:space="preserve"> (i.e., 20.7%.)</w:t>
       </w:r>
       <w:r>
         <w:rPr>
@@ -1997,7 +2128,19 @@
           <w:lang w:eastAsia="en-CA"/>
           <w14:ligatures w14:val="none"/>
         </w:rPr>
-        <w:t xml:space="preserve">, which </w:t>
+        <w:t>; it</w:t>
+      </w:r>
+      <w:r>
+        <w:rPr>
+          <w:rFonts w:ascii="Times New Roman" w:eastAsia="Times New Roman" w:hAnsi="Times New Roman" w:cs="Times New Roman"/>
+          <w:color w:val="2C2C2C"/>
+          <w:kern w:val="0"/>
+          <w:sz w:val="24"/>
+          <w:szCs w:val="24"/>
+          <w:lang w:eastAsia="en-CA"/>
+          <w14:ligatures w14:val="none"/>
+        </w:rPr>
+        <w:t xml:space="preserve"> </w:t>
       </w:r>
       <w:r>
         <w:rPr>
@@ -2081,7 +2224,55 @@
           <w:lang w:eastAsia="en-CA"/>
           <w14:ligatures w14:val="none"/>
         </w:rPr>
-        <w:t xml:space="preserve"> display only due to perceptual </w:t>
+        <w:t xml:space="preserve"> </w:t>
+      </w:r>
+      <w:r>
+        <w:rPr>
+          <w:rFonts w:ascii="Times New Roman" w:eastAsia="Times New Roman" w:hAnsi="Times New Roman" w:cs="Times New Roman"/>
+          <w:color w:val="2C2C2C"/>
+          <w:kern w:val="0"/>
+          <w:sz w:val="24"/>
+          <w:szCs w:val="24"/>
+          <w:lang w:eastAsia="en-CA"/>
+          <w14:ligatures w14:val="none"/>
+        </w:rPr>
+        <w:t xml:space="preserve">are </w:t>
+      </w:r>
+      <w:r>
+        <w:rPr>
+          <w:rFonts w:ascii="Times New Roman" w:eastAsia="Times New Roman" w:hAnsi="Times New Roman" w:cs="Times New Roman"/>
+          <w:color w:val="2C2C2C"/>
+          <w:kern w:val="0"/>
+          <w:sz w:val="24"/>
+          <w:szCs w:val="24"/>
+          <w:lang w:eastAsia="en-CA"/>
+          <w14:ligatures w14:val="none"/>
+        </w:rPr>
+        <w:t>display</w:t>
+      </w:r>
+      <w:r>
+        <w:rPr>
+          <w:rFonts w:ascii="Times New Roman" w:eastAsia="Times New Roman" w:hAnsi="Times New Roman" w:cs="Times New Roman"/>
+          <w:color w:val="2C2C2C"/>
+          <w:kern w:val="0"/>
+          <w:sz w:val="24"/>
+          <w:szCs w:val="24"/>
+          <w:lang w:eastAsia="en-CA"/>
+          <w14:ligatures w14:val="none"/>
+        </w:rPr>
+        <w:t>ed</w:t>
+      </w:r>
+      <w:r>
+        <w:rPr>
+          <w:rFonts w:ascii="Times New Roman" w:eastAsia="Times New Roman" w:hAnsi="Times New Roman" w:cs="Times New Roman"/>
+          <w:color w:val="2C2C2C"/>
+          <w:kern w:val="0"/>
+          <w:sz w:val="24"/>
+          <w:szCs w:val="24"/>
+          <w:lang w:eastAsia="en-CA"/>
+          <w14:ligatures w14:val="none"/>
+        </w:rPr>
+        <w:t xml:space="preserve"> only due to perceptual </w:t>
       </w:r>
       <w:r>
         <w:rPr>
@@ -2114,6 +2305,66 @@
           <w:kern w:val="0"/>
           <w:sz w:val="24"/>
           <w:szCs w:val="24"/>
+          <w:lang w:eastAsia="en-CA"/>
+          <w14:ligatures w14:val="none"/>
+        </w:rPr>
+        <w:t xml:space="preserve"> </w:t>
+      </w:r>
+      <w:r>
+        <w:rPr>
+          <w:rFonts w:ascii="Times New Roman" w:eastAsia="Times New Roman" w:hAnsi="Times New Roman" w:cs="Times New Roman"/>
+          <w:color w:val="2C2C2C"/>
+          <w:kern w:val="0"/>
+          <w:sz w:val="24"/>
+          <w:szCs w:val="24"/>
+          <w:lang w:eastAsia="en-CA"/>
+          <w14:ligatures w14:val="none"/>
+        </w:rPr>
+        <w:t>It</w:t>
+      </w:r>
+      <w:r>
+        <w:rPr>
+          <w:rFonts w:ascii="Times New Roman" w:eastAsia="Times New Roman" w:hAnsi="Times New Roman" w:cs="Times New Roman"/>
+          <w:color w:val="2C2C2C"/>
+          <w:kern w:val="0"/>
+          <w:sz w:val="24"/>
+          <w:szCs w:val="24"/>
+          <w:lang w:eastAsia="en-CA"/>
+          <w14:ligatures w14:val="none"/>
+        </w:rPr>
+        <w:t xml:space="preserve"> </w:t>
+      </w:r>
+      <w:r>
+        <w:rPr>
+          <w:rFonts w:ascii="Times New Roman" w:eastAsia="Times New Roman" w:hAnsi="Times New Roman" w:cs="Times New Roman"/>
+          <w:color w:val="2C2C2C"/>
+          <w:kern w:val="0"/>
+          <w:sz w:val="24"/>
+          <w:szCs w:val="24"/>
+          <w:lang w:eastAsia="en-CA"/>
+          <w14:ligatures w14:val="none"/>
+        </w:rPr>
+        <w:t>will blend</w:t>
+      </w:r>
+      <w:r>
+        <w:rPr>
+          <w:rFonts w:ascii="Times New Roman" w:eastAsia="Times New Roman" w:hAnsi="Times New Roman" w:cs="Times New Roman"/>
+          <w:color w:val="2C2C2C"/>
+          <w:kern w:val="0"/>
+          <w:sz w:val="24"/>
+          <w:szCs w:val="24"/>
+          <w:lang w:eastAsia="en-CA"/>
+          <w14:ligatures w14:val="none"/>
+        </w:rPr>
+        <w:t xml:space="preserve"> to become a colour pattern, lines, and noise of videos.</w:t>
+      </w:r>
+      <w:r>
+        <w:rPr>
+          <w:rFonts w:ascii="Times New Roman" w:eastAsia="Times New Roman" w:hAnsi="Times New Roman" w:cs="Times New Roman"/>
+          <w:color w:val="2C2C2C"/>
+          <w:kern w:val="0"/>
+          <w:sz w:val="24"/>
+          <w:szCs w:val="24"/>
           <w:lang w:val="en-US" w:eastAsia="en-CA"/>
           <w14:ligatures w14:val="none"/>
         </w:rPr>
@@ -2189,7 +2440,33 @@
           <w:lang w:eastAsia="en-CA"/>
           <w14:ligatures w14:val="none"/>
         </w:rPr>
-        <w:t xml:space="preserve"> that YouTube is </w:t>
+        <w:t xml:space="preserve"> that </w:t>
+      </w:r>
+      <w:r>
+        <w:rPr>
+          <w:rFonts w:ascii="Times New Roman" w:eastAsia="Times New Roman" w:hAnsi="Times New Roman" w:cs="Times New Roman"/>
+          <w:i/>
+          <w:iCs/>
+          <w:color w:val="2C2C2C"/>
+          <w:kern w:val="0"/>
+          <w:sz w:val="24"/>
+          <w:szCs w:val="24"/>
+          <w:lang w:eastAsia="en-CA"/>
+          <w14:ligatures w14:val="none"/>
+        </w:rPr>
+        <w:t>YouTube</w:t>
+      </w:r>
+      <w:r>
+        <w:rPr>
+          <w:rFonts w:ascii="Times New Roman" w:eastAsia="Times New Roman" w:hAnsi="Times New Roman" w:cs="Times New Roman"/>
+          <w:color w:val="2C2C2C"/>
+          <w:kern w:val="0"/>
+          <w:sz w:val="24"/>
+          <w:szCs w:val="24"/>
+          <w:lang w:eastAsia="en-CA"/>
+          <w14:ligatures w14:val="none"/>
+        </w:rPr>
+        <w:t xml:space="preserve"> is </w:t>
       </w:r>
       <w:r>
         <w:rPr>
@@ -2249,31 +2526,33 @@
           <w:lang w:eastAsia="en-CA"/>
           <w14:ligatures w14:val="none"/>
         </w:rPr>
-        <w:t>It</w:t>
-      </w:r>
-      <w:r>
-        <w:rPr>
-          <w:rFonts w:ascii="Times New Roman" w:eastAsia="Times New Roman" w:hAnsi="Times New Roman" w:cs="Times New Roman"/>
-          <w:color w:val="2C2C2C"/>
-          <w:kern w:val="0"/>
-          <w:sz w:val="24"/>
-          <w:szCs w:val="24"/>
-          <w:lang w:eastAsia="en-CA"/>
-          <w14:ligatures w14:val="none"/>
-        </w:rPr>
-        <w:t xml:space="preserve"> blends to become a colour pattern, lines, and noise of videos.</w:t>
-      </w:r>
-      <w:r>
-        <w:rPr>
-          <w:rFonts w:ascii="Times New Roman" w:eastAsia="Times New Roman" w:hAnsi="Times New Roman" w:cs="Times New Roman"/>
-          <w:color w:val="2C2C2C"/>
-          <w:kern w:val="0"/>
-          <w:sz w:val="24"/>
-          <w:szCs w:val="24"/>
-          <w:lang w:eastAsia="en-CA"/>
-          <w14:ligatures w14:val="none"/>
-        </w:rPr>
-        <w:t xml:space="preserve"> I agree with Onuoha about data reflecting our society and evolving. Collecting YouTube videos and comments will </w:t>
+        <w:t xml:space="preserve">I agree with Onuoha about data reflecting our society and evolving. Collecting </w:t>
+      </w:r>
+      <w:r>
+        <w:rPr>
+          <w:rFonts w:ascii="Times New Roman" w:eastAsia="Times New Roman" w:hAnsi="Times New Roman" w:cs="Times New Roman"/>
+          <w:i/>
+          <w:iCs/>
+          <w:color w:val="2C2C2C"/>
+          <w:kern w:val="0"/>
+          <w:sz w:val="24"/>
+          <w:szCs w:val="24"/>
+          <w:lang w:eastAsia="en-CA"/>
+          <w14:ligatures w14:val="none"/>
+        </w:rPr>
+        <w:t>YouTube</w:t>
+      </w:r>
+      <w:r>
+        <w:rPr>
+          <w:rFonts w:ascii="Times New Roman" w:eastAsia="Times New Roman" w:hAnsi="Times New Roman" w:cs="Times New Roman"/>
+          <w:color w:val="2C2C2C"/>
+          <w:kern w:val="0"/>
+          <w:sz w:val="24"/>
+          <w:szCs w:val="24"/>
+          <w:lang w:eastAsia="en-CA"/>
+          <w14:ligatures w14:val="none"/>
+        </w:rPr>
+        <w:t xml:space="preserve"> videos and comments will </w:t>
       </w:r>
       <w:r>
         <w:rPr>
@@ -2477,7 +2756,31 @@
           <w:lang w:eastAsia="en-CA"/>
           <w14:ligatures w14:val="none"/>
         </w:rPr>
-        <w:t xml:space="preserve">I do not think other ways of collecting this data would </w:t>
+        <w:t xml:space="preserve">I do not think other ways of collecting </w:t>
+      </w:r>
+      <w:r>
+        <w:rPr>
+          <w:rFonts w:ascii="Times New Roman" w:eastAsia="Times New Roman" w:hAnsi="Times New Roman" w:cs="Times New Roman"/>
+          <w:color w:val="2C2C2C"/>
+          <w:kern w:val="0"/>
+          <w:sz w:val="24"/>
+          <w:szCs w:val="24"/>
+          <w:lang w:eastAsia="en-CA"/>
+          <w14:ligatures w14:val="none"/>
+        </w:rPr>
+        <w:t xml:space="preserve">and displaying </w:t>
+      </w:r>
+      <w:r>
+        <w:rPr>
+          <w:rFonts w:ascii="Times New Roman" w:eastAsia="Times New Roman" w:hAnsi="Times New Roman" w:cs="Times New Roman"/>
+          <w:color w:val="2C2C2C"/>
+          <w:kern w:val="0"/>
+          <w:sz w:val="24"/>
+          <w:szCs w:val="24"/>
+          <w:lang w:eastAsia="en-CA"/>
+          <w14:ligatures w14:val="none"/>
+        </w:rPr>
+        <w:t xml:space="preserve">this data would </w:t>
       </w:r>
       <w:r>
         <w:rPr>
@@ -2597,7 +2900,31 @@
           <w:lang w:eastAsia="en-CA"/>
           <w14:ligatures w14:val="none"/>
         </w:rPr>
-        <w:t>, mostly about videos and the exchange between the content creator</w:t>
+        <w:t xml:space="preserve">, </w:t>
+      </w:r>
+      <w:r>
+        <w:rPr>
+          <w:rFonts w:ascii="Times New Roman" w:eastAsia="Times New Roman" w:hAnsi="Times New Roman" w:cs="Times New Roman"/>
+          <w:color w:val="2C2C2C"/>
+          <w:kern w:val="0"/>
+          <w:sz w:val="24"/>
+          <w:szCs w:val="24"/>
+          <w:lang w:eastAsia="en-CA"/>
+          <w14:ligatures w14:val="none"/>
+        </w:rPr>
+        <w:t>mostly from</w:t>
+      </w:r>
+      <w:r>
+        <w:rPr>
+          <w:rFonts w:ascii="Times New Roman" w:eastAsia="Times New Roman" w:hAnsi="Times New Roman" w:cs="Times New Roman"/>
+          <w:color w:val="2C2C2C"/>
+          <w:kern w:val="0"/>
+          <w:sz w:val="24"/>
+          <w:szCs w:val="24"/>
+          <w:lang w:eastAsia="en-CA"/>
+          <w14:ligatures w14:val="none"/>
+        </w:rPr>
+        <w:t xml:space="preserve"> videos and the exchange between the content creator</w:t>
       </w:r>
       <w:r>
         <w:rPr>
@@ -2621,7 +2948,31 @@
           <w:lang w:eastAsia="en-CA"/>
           <w14:ligatures w14:val="none"/>
         </w:rPr>
-        <w:t xml:space="preserve"> and the fanbase</w:t>
+        <w:t xml:space="preserve"> and the</w:t>
+      </w:r>
+      <w:r>
+        <w:rPr>
+          <w:rFonts w:ascii="Times New Roman" w:eastAsia="Times New Roman" w:hAnsi="Times New Roman" w:cs="Times New Roman"/>
+          <w:color w:val="2C2C2C"/>
+          <w:kern w:val="0"/>
+          <w:sz w:val="24"/>
+          <w:szCs w:val="24"/>
+          <w:lang w:eastAsia="en-CA"/>
+          <w14:ligatures w14:val="none"/>
+        </w:rPr>
+        <w:t>ir</w:t>
+      </w:r>
+      <w:r>
+        <w:rPr>
+          <w:rFonts w:ascii="Times New Roman" w:eastAsia="Times New Roman" w:hAnsi="Times New Roman" w:cs="Times New Roman"/>
+          <w:color w:val="2C2C2C"/>
+          <w:kern w:val="0"/>
+          <w:sz w:val="24"/>
+          <w:szCs w:val="24"/>
+          <w:lang w:eastAsia="en-CA"/>
+          <w14:ligatures w14:val="none"/>
+        </w:rPr>
+        <w:t xml:space="preserve"> fanbase</w:t>
       </w:r>
       <w:r>
         <w:rPr>
@@ -2943,87 +3294,63 @@
         <w:rPr>
           <w:rFonts w:ascii="Times New Roman" w:hAnsi="Times New Roman" w:cs="Times New Roman"/>
         </w:rPr>
-        <w:t xml:space="preserve">The package will help me to display the YouTube videos on the webpage. </w:t>
-      </w:r>
-      <w:r>
-        <w:rPr>
-          <w:rFonts w:ascii="Times New Roman" w:hAnsi="Times New Roman" w:cs="Times New Roman"/>
-        </w:rPr>
-        <w:t>Some</w:t>
-      </w:r>
-      <w:r>
-        <w:rPr>
-          <w:rFonts w:ascii="Times New Roman" w:eastAsia="Times New Roman" w:hAnsi="Times New Roman" w:cs="Times New Roman"/>
-          <w:color w:val="2C2C2C"/>
-          <w:kern w:val="0"/>
-          <w:sz w:val="24"/>
-          <w:szCs w:val="24"/>
-          <w:lang w:eastAsia="en-CA"/>
-          <w14:ligatures w14:val="none"/>
-        </w:rPr>
-        <w:t xml:space="preserve"> </w:t>
-      </w:r>
-      <w:r>
-        <w:rPr>
-          <w:rFonts w:ascii="Times New Roman" w:eastAsia="Times New Roman" w:hAnsi="Times New Roman" w:cs="Times New Roman"/>
-          <w:color w:val="2C2C2C"/>
-          <w:kern w:val="0"/>
-          <w:sz w:val="24"/>
-          <w:szCs w:val="24"/>
-          <w:lang w:eastAsia="en-CA"/>
-          <w14:ligatures w14:val="none"/>
-        </w:rPr>
-        <w:t xml:space="preserve">packages </w:t>
-      </w:r>
-      <w:r>
-        <w:rPr>
-          <w:rFonts w:ascii="Times New Roman" w:eastAsia="Times New Roman" w:hAnsi="Times New Roman" w:cs="Times New Roman"/>
-          <w:color w:val="2C2C2C"/>
-          <w:kern w:val="0"/>
-          <w:sz w:val="24"/>
-          <w:szCs w:val="24"/>
-          <w:lang w:eastAsia="en-CA"/>
-          <w14:ligatures w14:val="none"/>
-        </w:rPr>
-        <w:t xml:space="preserve">require </w:t>
-      </w:r>
-      <w:r>
-        <w:rPr>
-          <w:rFonts w:ascii="Times New Roman" w:eastAsia="Times New Roman" w:hAnsi="Times New Roman" w:cs="Times New Roman"/>
+        <w:t xml:space="preserve">The package will help me to display the </w:t>
+      </w:r>
+      <w:r>
+        <w:rPr>
+          <w:rFonts w:ascii="Times New Roman" w:hAnsi="Times New Roman" w:cs="Times New Roman"/>
           <w:i/>
           <w:iCs/>
-          <w:color w:val="2C2C2C"/>
-          <w:kern w:val="0"/>
-          <w:sz w:val="24"/>
-          <w:szCs w:val="24"/>
-          <w:lang w:eastAsia="en-CA"/>
-          <w14:ligatures w14:val="none"/>
-        </w:rPr>
-        <w:t>React.js</w:t>
-      </w:r>
-      <w:r>
-        <w:rPr>
-          <w:rFonts w:ascii="Times New Roman" w:eastAsia="Times New Roman" w:hAnsi="Times New Roman" w:cs="Times New Roman"/>
-          <w:color w:val="2C2C2C"/>
-          <w:kern w:val="0"/>
-          <w:sz w:val="24"/>
-          <w:szCs w:val="24"/>
-          <w:lang w:eastAsia="en-CA"/>
-          <w14:ligatures w14:val="none"/>
-        </w:rPr>
-        <w:t>,</w:t>
-      </w:r>
-      <w:r>
-        <w:rPr>
-          <w:rFonts w:ascii="Times New Roman" w:eastAsia="Times New Roman" w:hAnsi="Times New Roman" w:cs="Times New Roman"/>
-          <w:color w:val="2C2C2C"/>
-          <w:kern w:val="0"/>
-          <w:sz w:val="24"/>
-          <w:szCs w:val="24"/>
-          <w:lang w:eastAsia="en-CA"/>
-          <w14:ligatures w14:val="none"/>
-        </w:rPr>
-        <w:t xml:space="preserve"> such as </w:t>
+        </w:rPr>
+        <w:t>YouTube</w:t>
+      </w:r>
+      <w:r>
+        <w:rPr>
+          <w:rFonts w:ascii="Times New Roman" w:hAnsi="Times New Roman" w:cs="Times New Roman"/>
+        </w:rPr>
+        <w:t xml:space="preserve"> videos on the webpage. </w:t>
+      </w:r>
+      <w:r>
+        <w:rPr>
+          <w:rFonts w:ascii="Times New Roman" w:hAnsi="Times New Roman" w:cs="Times New Roman"/>
+        </w:rPr>
+        <w:t>Some</w:t>
+      </w:r>
+      <w:r>
+        <w:rPr>
+          <w:rFonts w:ascii="Times New Roman" w:eastAsia="Times New Roman" w:hAnsi="Times New Roman" w:cs="Times New Roman"/>
+          <w:color w:val="2C2C2C"/>
+          <w:kern w:val="0"/>
+          <w:sz w:val="24"/>
+          <w:szCs w:val="24"/>
+          <w:lang w:eastAsia="en-CA"/>
+          <w14:ligatures w14:val="none"/>
+        </w:rPr>
+        <w:t xml:space="preserve"> </w:t>
+      </w:r>
+      <w:r>
+        <w:rPr>
+          <w:rFonts w:ascii="Times New Roman" w:eastAsia="Times New Roman" w:hAnsi="Times New Roman" w:cs="Times New Roman"/>
+          <w:color w:val="2C2C2C"/>
+          <w:kern w:val="0"/>
+          <w:sz w:val="24"/>
+          <w:szCs w:val="24"/>
+          <w:lang w:eastAsia="en-CA"/>
+          <w14:ligatures w14:val="none"/>
+        </w:rPr>
+        <w:t xml:space="preserve">packages </w:t>
+      </w:r>
+      <w:r>
+        <w:rPr>
+          <w:rFonts w:ascii="Times New Roman" w:eastAsia="Times New Roman" w:hAnsi="Times New Roman" w:cs="Times New Roman"/>
+          <w:color w:val="2C2C2C"/>
+          <w:kern w:val="0"/>
+          <w:sz w:val="24"/>
+          <w:szCs w:val="24"/>
+          <w:lang w:eastAsia="en-CA"/>
+          <w14:ligatures w14:val="none"/>
+        </w:rPr>
+        <w:t xml:space="preserve">require </w:t>
       </w:r>
       <w:r>
         <w:rPr>
@@ -3037,9 +3364,32 @@
           <w:lang w:eastAsia="en-CA"/>
           <w14:ligatures w14:val="none"/>
         </w:rPr>
-        <w:t>react-</w:t>
-      </w:r>
-      <w:proofErr w:type="spellStart"/>
+        <w:t>React.js</w:t>
+      </w:r>
+      <w:r>
+        <w:rPr>
+          <w:rFonts w:ascii="Times New Roman" w:eastAsia="Times New Roman" w:hAnsi="Times New Roman" w:cs="Times New Roman"/>
+          <w:color w:val="2C2C2C"/>
+          <w:kern w:val="0"/>
+          <w:sz w:val="24"/>
+          <w:szCs w:val="24"/>
+          <w:lang w:eastAsia="en-CA"/>
+          <w14:ligatures w14:val="none"/>
+        </w:rPr>
+        <w:t>,</w:t>
+      </w:r>
+      <w:r>
+        <w:rPr>
+          <w:rFonts w:ascii="Times New Roman" w:eastAsia="Times New Roman" w:hAnsi="Times New Roman" w:cs="Times New Roman"/>
+          <w:color w:val="2C2C2C"/>
+          <w:kern w:val="0"/>
+          <w:sz w:val="24"/>
+          <w:szCs w:val="24"/>
+          <w:lang w:eastAsia="en-CA"/>
+          <w14:ligatures w14:val="none"/>
+        </w:rPr>
+        <w:t xml:space="preserve"> such as </w:t>
+      </w:r>
       <w:r>
         <w:rPr>
           <w:rFonts w:ascii="Times New Roman" w:eastAsia="Times New Roman" w:hAnsi="Times New Roman" w:cs="Times New Roman"/>
@@ -3052,9 +3402,9 @@
           <w:lang w:eastAsia="en-CA"/>
           <w14:ligatures w14:val="none"/>
         </w:rPr>
-        <w:t>youtube</w:t>
-      </w:r>
-      <w:proofErr w:type="spellEnd"/>
+        <w:t>react-</w:t>
+      </w:r>
+      <w:proofErr w:type="spellStart"/>
       <w:r>
         <w:rPr>
           <w:rFonts w:ascii="Times New Roman" w:eastAsia="Times New Roman" w:hAnsi="Times New Roman" w:cs="Times New Roman"/>
@@ -3067,128 +3417,9 @@
           <w:lang w:eastAsia="en-CA"/>
           <w14:ligatures w14:val="none"/>
         </w:rPr>
-        <w:t xml:space="preserve"> </w:t>
-      </w:r>
-      <w:r>
-        <w:rPr>
-          <w:rFonts w:ascii="Times New Roman" w:eastAsia="Times New Roman" w:hAnsi="Times New Roman" w:cs="Times New Roman"/>
-          <w:color w:val="2C2C2C"/>
-          <w:kern w:val="0"/>
-          <w:sz w:val="24"/>
-          <w:szCs w:val="24"/>
-          <w:lang w:eastAsia="en-CA"/>
-          <w14:ligatures w14:val="none"/>
-        </w:rPr>
-        <w:t>(</w:t>
-      </w:r>
-      <w:r>
-        <w:rPr>
-          <w:rFonts w:ascii="Times New Roman" w:eastAsia="Times New Roman" w:hAnsi="Times New Roman" w:cs="Times New Roman"/>
-          <w:color w:val="2C2C2C"/>
-          <w:kern w:val="0"/>
-          <w:sz w:val="24"/>
-          <w:szCs w:val="24"/>
-          <w:lang w:eastAsia="en-CA"/>
-          <w14:ligatures w14:val="none"/>
-        </w:rPr>
-        <w:t>i.e., a customizable player UI for YouTube videos</w:t>
-      </w:r>
-      <w:r>
-        <w:rPr>
-          <w:rFonts w:ascii="Times New Roman" w:eastAsia="Times New Roman" w:hAnsi="Times New Roman" w:cs="Times New Roman"/>
-          <w:color w:val="2C2C2C"/>
-          <w:kern w:val="0"/>
-          <w:sz w:val="24"/>
-          <w:szCs w:val="24"/>
-          <w:lang w:eastAsia="en-CA"/>
-          <w14:ligatures w14:val="none"/>
-        </w:rPr>
-        <w:t>)</w:t>
-      </w:r>
-      <w:r>
-        <w:rPr>
-          <w:rFonts w:ascii="Times New Roman" w:eastAsia="Times New Roman" w:hAnsi="Times New Roman" w:cs="Times New Roman"/>
-          <w:color w:val="2C2C2C"/>
-          <w:kern w:val="0"/>
-          <w:sz w:val="24"/>
-          <w:szCs w:val="24"/>
-          <w:lang w:eastAsia="en-CA"/>
-          <w14:ligatures w14:val="none"/>
-        </w:rPr>
-        <w:t>,</w:t>
-      </w:r>
-      <w:r>
-        <w:rPr>
-          <w:rFonts w:ascii="Times New Roman" w:eastAsia="Times New Roman" w:hAnsi="Times New Roman" w:cs="Times New Roman"/>
-          <w:color w:val="2C2C2C"/>
-          <w:kern w:val="0"/>
-          <w:sz w:val="24"/>
-          <w:szCs w:val="24"/>
-          <w:lang w:eastAsia="en-CA"/>
-          <w14:ligatures w14:val="none"/>
-        </w:rPr>
-        <w:t xml:space="preserve"> so I will probably use it</w:t>
-      </w:r>
-      <w:r>
-        <w:rPr>
-          <w:rFonts w:ascii="Times New Roman" w:eastAsia="Times New Roman" w:hAnsi="Times New Roman" w:cs="Times New Roman"/>
-          <w:color w:val="2C2C2C"/>
-          <w:kern w:val="0"/>
-          <w:sz w:val="24"/>
-          <w:szCs w:val="24"/>
-          <w:lang w:eastAsia="en-CA"/>
-          <w14:ligatures w14:val="none"/>
-        </w:rPr>
-        <w:t>,</w:t>
-      </w:r>
-      <w:r>
-        <w:rPr>
-          <w:rFonts w:ascii="Times New Roman" w:eastAsia="Times New Roman" w:hAnsi="Times New Roman" w:cs="Times New Roman"/>
-          <w:color w:val="2C2C2C"/>
-          <w:kern w:val="0"/>
-          <w:sz w:val="24"/>
-          <w:szCs w:val="24"/>
-          <w:lang w:eastAsia="en-CA"/>
-          <w14:ligatures w14:val="none"/>
-        </w:rPr>
-        <w:t xml:space="preserve"> depending on my needs.</w:t>
-      </w:r>
-      <w:r>
-        <w:rPr>
-          <w:rFonts w:ascii="Times New Roman" w:eastAsia="Times New Roman" w:hAnsi="Times New Roman" w:cs="Times New Roman"/>
-          <w:color w:val="2C2C2C"/>
-          <w:kern w:val="0"/>
-          <w:sz w:val="24"/>
-          <w:szCs w:val="24"/>
-          <w:lang w:eastAsia="en-CA"/>
-          <w14:ligatures w14:val="none"/>
-        </w:rPr>
-        <w:t xml:space="preserve"> If </w:t>
-      </w:r>
-      <w:r>
-        <w:rPr>
-          <w:rFonts w:ascii="Times New Roman" w:eastAsia="Times New Roman" w:hAnsi="Times New Roman" w:cs="Times New Roman"/>
-          <w:color w:val="2C2C2C"/>
-          <w:kern w:val="0"/>
-          <w:sz w:val="24"/>
-          <w:szCs w:val="24"/>
-          <w:lang w:eastAsia="en-CA"/>
-          <w14:ligatures w14:val="none"/>
-        </w:rPr>
-        <w:t>possible,</w:t>
-      </w:r>
-      <w:r>
-        <w:rPr>
-          <w:rFonts w:ascii="Times New Roman" w:eastAsia="Times New Roman" w:hAnsi="Times New Roman" w:cs="Times New Roman"/>
-          <w:color w:val="2C2C2C"/>
-          <w:kern w:val="0"/>
-          <w:sz w:val="24"/>
-          <w:szCs w:val="24"/>
-          <w:lang w:eastAsia="en-CA"/>
-          <w14:ligatures w14:val="none"/>
-        </w:rPr>
-        <w:t xml:space="preserve"> I will use </w:t>
-      </w:r>
+        <w:t>youtube</w:t>
+      </w:r>
+      <w:proofErr w:type="spellEnd"/>
       <w:r>
         <w:rPr>
           <w:rFonts w:ascii="Times New Roman" w:eastAsia="Times New Roman" w:hAnsi="Times New Roman" w:cs="Times New Roman"/>
@@ -3201,19 +3432,103 @@
           <w:lang w:eastAsia="en-CA"/>
           <w14:ligatures w14:val="none"/>
         </w:rPr>
-        <w:t>HTML</w:t>
-      </w:r>
-      <w:r>
-        <w:rPr>
-          <w:rFonts w:ascii="Times New Roman" w:eastAsia="Times New Roman" w:hAnsi="Times New Roman" w:cs="Times New Roman"/>
-          <w:color w:val="2C2C2C"/>
-          <w:kern w:val="0"/>
-          <w:sz w:val="24"/>
-          <w:szCs w:val="24"/>
-          <w:lang w:eastAsia="en-CA"/>
-          <w14:ligatures w14:val="none"/>
-        </w:rPr>
-        <w:t xml:space="preserve"> and </w:t>
+        <w:t xml:space="preserve"> </w:t>
+      </w:r>
+      <w:r>
+        <w:rPr>
+          <w:rFonts w:ascii="Times New Roman" w:eastAsia="Times New Roman" w:hAnsi="Times New Roman" w:cs="Times New Roman"/>
+          <w:color w:val="2C2C2C"/>
+          <w:kern w:val="0"/>
+          <w:sz w:val="24"/>
+          <w:szCs w:val="24"/>
+          <w:lang w:eastAsia="en-CA"/>
+          <w14:ligatures w14:val="none"/>
+        </w:rPr>
+        <w:t>(</w:t>
+      </w:r>
+      <w:r>
+        <w:rPr>
+          <w:rFonts w:ascii="Times New Roman" w:eastAsia="Times New Roman" w:hAnsi="Times New Roman" w:cs="Times New Roman"/>
+          <w:color w:val="2C2C2C"/>
+          <w:kern w:val="0"/>
+          <w:sz w:val="24"/>
+          <w:szCs w:val="24"/>
+          <w:lang w:eastAsia="en-CA"/>
+          <w14:ligatures w14:val="none"/>
+        </w:rPr>
+        <w:t>i.e., a customizable player UI for YouTube videos</w:t>
+      </w:r>
+      <w:r>
+        <w:rPr>
+          <w:rFonts w:ascii="Times New Roman" w:eastAsia="Times New Roman" w:hAnsi="Times New Roman" w:cs="Times New Roman"/>
+          <w:color w:val="2C2C2C"/>
+          <w:kern w:val="0"/>
+          <w:sz w:val="24"/>
+          <w:szCs w:val="24"/>
+          <w:lang w:eastAsia="en-CA"/>
+          <w14:ligatures w14:val="none"/>
+        </w:rPr>
+        <w:t>)</w:t>
+      </w:r>
+      <w:r>
+        <w:rPr>
+          <w:rFonts w:ascii="Times New Roman" w:eastAsia="Times New Roman" w:hAnsi="Times New Roman" w:cs="Times New Roman"/>
+          <w:color w:val="2C2C2C"/>
+          <w:kern w:val="0"/>
+          <w:sz w:val="24"/>
+          <w:szCs w:val="24"/>
+          <w:lang w:eastAsia="en-CA"/>
+          <w14:ligatures w14:val="none"/>
+        </w:rPr>
+        <w:t>,</w:t>
+      </w:r>
+      <w:r>
+        <w:rPr>
+          <w:rFonts w:ascii="Times New Roman" w:eastAsia="Times New Roman" w:hAnsi="Times New Roman" w:cs="Times New Roman"/>
+          <w:color w:val="2C2C2C"/>
+          <w:kern w:val="0"/>
+          <w:sz w:val="24"/>
+          <w:szCs w:val="24"/>
+          <w:lang w:eastAsia="en-CA"/>
+          <w14:ligatures w14:val="none"/>
+        </w:rPr>
+        <w:t xml:space="preserve"> so I will probably use it</w:t>
+      </w:r>
+      <w:r>
+        <w:rPr>
+          <w:rFonts w:ascii="Times New Roman" w:eastAsia="Times New Roman" w:hAnsi="Times New Roman" w:cs="Times New Roman"/>
+          <w:color w:val="2C2C2C"/>
+          <w:kern w:val="0"/>
+          <w:sz w:val="24"/>
+          <w:szCs w:val="24"/>
+          <w:lang w:eastAsia="en-CA"/>
+          <w14:ligatures w14:val="none"/>
+        </w:rPr>
+        <w:t>,</w:t>
+      </w:r>
+      <w:r>
+        <w:rPr>
+          <w:rFonts w:ascii="Times New Roman" w:eastAsia="Times New Roman" w:hAnsi="Times New Roman" w:cs="Times New Roman"/>
+          <w:color w:val="2C2C2C"/>
+          <w:kern w:val="0"/>
+          <w:sz w:val="24"/>
+          <w:szCs w:val="24"/>
+          <w:lang w:eastAsia="en-CA"/>
+          <w14:ligatures w14:val="none"/>
+        </w:rPr>
+        <w:t xml:space="preserve"> depending on my needs.</w:t>
+      </w:r>
+      <w:r>
+        <w:rPr>
+          <w:rFonts w:ascii="Times New Roman" w:eastAsia="Times New Roman" w:hAnsi="Times New Roman" w:cs="Times New Roman"/>
+          <w:color w:val="2C2C2C"/>
+          <w:kern w:val="0"/>
+          <w:sz w:val="24"/>
+          <w:szCs w:val="24"/>
+          <w:lang w:eastAsia="en-CA"/>
+          <w14:ligatures w14:val="none"/>
+        </w:rPr>
+        <w:t xml:space="preserve"> I will use </w:t>
       </w:r>
       <w:r>
         <w:rPr>
@@ -3227,6 +3542,32 @@
           <w:lang w:eastAsia="en-CA"/>
           <w14:ligatures w14:val="none"/>
         </w:rPr>
+        <w:t>HTML</w:t>
+      </w:r>
+      <w:r>
+        <w:rPr>
+          <w:rFonts w:ascii="Times New Roman" w:eastAsia="Times New Roman" w:hAnsi="Times New Roman" w:cs="Times New Roman"/>
+          <w:color w:val="2C2C2C"/>
+          <w:kern w:val="0"/>
+          <w:sz w:val="24"/>
+          <w:szCs w:val="24"/>
+          <w:lang w:eastAsia="en-CA"/>
+          <w14:ligatures w14:val="none"/>
+        </w:rPr>
+        <w:t xml:space="preserve"> and </w:t>
+      </w:r>
+      <w:r>
+        <w:rPr>
+          <w:rFonts w:ascii="Times New Roman" w:eastAsia="Times New Roman" w:hAnsi="Times New Roman" w:cs="Times New Roman"/>
+          <w:i/>
+          <w:iCs/>
+          <w:color w:val="2C2C2C"/>
+          <w:kern w:val="0"/>
+          <w:sz w:val="24"/>
+          <w:szCs w:val="24"/>
+          <w:lang w:eastAsia="en-CA"/>
+          <w14:ligatures w14:val="none"/>
+        </w:rPr>
         <w:t>CSS</w:t>
       </w:r>
       <w:r>
@@ -3347,19 +3688,43 @@
           <w:lang w:eastAsia="en-CA"/>
           <w14:ligatures w14:val="none"/>
         </w:rPr>
-        <w:t xml:space="preserve">They are also the coding languages that help me properly create the webpage </w:t>
-      </w:r>
-      <w:r>
-        <w:rPr>
-          <w:rFonts w:ascii="Times New Roman" w:eastAsia="Times New Roman" w:hAnsi="Times New Roman" w:cs="Times New Roman"/>
-          <w:color w:val="2C2C2C"/>
-          <w:kern w:val="0"/>
-          <w:sz w:val="24"/>
-          <w:szCs w:val="24"/>
-          <w:lang w:eastAsia="en-CA"/>
-          <w14:ligatures w14:val="none"/>
-        </w:rPr>
-        <w:t>layout, design, and interaction</w:t>
+        <w:t xml:space="preserve">They are also the coding languages that </w:t>
+      </w:r>
+      <w:r>
+        <w:rPr>
+          <w:rFonts w:ascii="Times New Roman" w:eastAsia="Times New Roman" w:hAnsi="Times New Roman" w:cs="Times New Roman"/>
+          <w:color w:val="2C2C2C"/>
+          <w:kern w:val="0"/>
+          <w:sz w:val="24"/>
+          <w:szCs w:val="24"/>
+          <w:lang w:eastAsia="en-CA"/>
+          <w14:ligatures w14:val="none"/>
+        </w:rPr>
+        <w:t xml:space="preserve">will </w:t>
+      </w:r>
+      <w:r>
+        <w:rPr>
+          <w:rFonts w:ascii="Times New Roman" w:eastAsia="Times New Roman" w:hAnsi="Times New Roman" w:cs="Times New Roman"/>
+          <w:color w:val="2C2C2C"/>
+          <w:kern w:val="0"/>
+          <w:sz w:val="24"/>
+          <w:szCs w:val="24"/>
+          <w:lang w:eastAsia="en-CA"/>
+          <w14:ligatures w14:val="none"/>
+        </w:rPr>
+        <w:t xml:space="preserve">help me </w:t>
+      </w:r>
+      <w:r>
+        <w:rPr>
+          <w:rFonts w:ascii="Times New Roman" w:eastAsia="Times New Roman" w:hAnsi="Times New Roman" w:cs="Times New Roman"/>
+          <w:color w:val="2C2C2C"/>
+          <w:kern w:val="0"/>
+          <w:sz w:val="24"/>
+          <w:szCs w:val="24"/>
+          <w:lang w:eastAsia="en-CA"/>
+          <w14:ligatures w14:val="none"/>
+        </w:rPr>
+        <w:t>to create the webpage layout, design, and interaction properly</w:t>
       </w:r>
       <w:r>
         <w:rPr>
@@ -3977,7 +4342,103 @@
           <w:lang w:eastAsia="en-CA"/>
           <w14:ligatures w14:val="none"/>
         </w:rPr>
-        <w:t xml:space="preserve">create my dataset of 2005 to 2023 </w:t>
+        <w:t>create my</w:t>
+      </w:r>
+      <w:r>
+        <w:rPr>
+          <w:rFonts w:ascii="Times New Roman" w:eastAsia="Times New Roman" w:hAnsi="Times New Roman" w:cs="Times New Roman"/>
+          <w:color w:val="2C2C2C"/>
+          <w:kern w:val="0"/>
+          <w:sz w:val="24"/>
+          <w:szCs w:val="24"/>
+          <w:lang w:eastAsia="en-CA"/>
+          <w14:ligatures w14:val="none"/>
+        </w:rPr>
+        <w:t xml:space="preserve"> own</w:t>
+      </w:r>
+      <w:r>
+        <w:rPr>
+          <w:rFonts w:ascii="Times New Roman" w:eastAsia="Times New Roman" w:hAnsi="Times New Roman" w:cs="Times New Roman"/>
+          <w:color w:val="2C2C2C"/>
+          <w:kern w:val="0"/>
+          <w:sz w:val="24"/>
+          <w:szCs w:val="24"/>
+          <w:lang w:eastAsia="en-CA"/>
+          <w14:ligatures w14:val="none"/>
+        </w:rPr>
+        <w:t xml:space="preserve"> dataset </w:t>
+      </w:r>
+      <w:r>
+        <w:rPr>
+          <w:rFonts w:ascii="Times New Roman" w:eastAsia="Times New Roman" w:hAnsi="Times New Roman" w:cs="Times New Roman"/>
+          <w:color w:val="2C2C2C"/>
+          <w:kern w:val="0"/>
+          <w:sz w:val="24"/>
+          <w:szCs w:val="24"/>
+          <w:lang w:eastAsia="en-CA"/>
+          <w14:ligatures w14:val="none"/>
+        </w:rPr>
+        <w:t>about</w:t>
+      </w:r>
+      <w:r>
+        <w:rPr>
+          <w:rFonts w:ascii="Times New Roman" w:eastAsia="Times New Roman" w:hAnsi="Times New Roman" w:cs="Times New Roman"/>
+          <w:color w:val="2C2C2C"/>
+          <w:kern w:val="0"/>
+          <w:sz w:val="24"/>
+          <w:szCs w:val="24"/>
+          <w:lang w:eastAsia="en-CA"/>
+          <w14:ligatures w14:val="none"/>
+        </w:rPr>
+        <w:t xml:space="preserve"> this missing data</w:t>
+      </w:r>
+      <w:r>
+        <w:rPr>
+          <w:rFonts w:ascii="Times New Roman" w:eastAsia="Times New Roman" w:hAnsi="Times New Roman" w:cs="Times New Roman"/>
+          <w:color w:val="2C2C2C"/>
+          <w:kern w:val="0"/>
+          <w:sz w:val="24"/>
+          <w:szCs w:val="24"/>
+          <w:lang w:eastAsia="en-CA"/>
+          <w14:ligatures w14:val="none"/>
+        </w:rPr>
+        <w:t xml:space="preserve"> covering the years</w:t>
+      </w:r>
+      <w:r>
+        <w:rPr>
+          <w:rFonts w:ascii="Times New Roman" w:eastAsia="Times New Roman" w:hAnsi="Times New Roman" w:cs="Times New Roman"/>
+          <w:color w:val="2C2C2C"/>
+          <w:kern w:val="0"/>
+          <w:sz w:val="24"/>
+          <w:szCs w:val="24"/>
+          <w:lang w:eastAsia="en-CA"/>
+          <w14:ligatures w14:val="none"/>
+        </w:rPr>
+        <w:t xml:space="preserve"> 2005 to 2023. Not showing these videos would </w:t>
+      </w:r>
+      <w:r>
+        <w:rPr>
+          <w:rFonts w:ascii="Times New Roman" w:eastAsia="Times New Roman" w:hAnsi="Times New Roman" w:cs="Times New Roman"/>
+          <w:color w:val="2C2C2C"/>
+          <w:kern w:val="0"/>
+          <w:sz w:val="24"/>
+          <w:szCs w:val="24"/>
+          <w:lang w:eastAsia="en-CA"/>
+          <w14:ligatures w14:val="none"/>
+        </w:rPr>
+        <w:t>remove</w:t>
+      </w:r>
+      <w:r>
+        <w:rPr>
+          <w:rFonts w:ascii="Times New Roman" w:eastAsia="Times New Roman" w:hAnsi="Times New Roman" w:cs="Times New Roman"/>
+          <w:color w:val="2C2C2C"/>
+          <w:kern w:val="0"/>
+          <w:sz w:val="24"/>
+          <w:szCs w:val="24"/>
+          <w:lang w:eastAsia="en-CA"/>
+          <w14:ligatures w14:val="none"/>
+        </w:rPr>
+        <w:t xml:space="preserve"> an influential aspect of </w:t>
       </w:r>
       <w:r>
         <w:rPr>
@@ -4003,7 +4464,19 @@
           <w:lang w:eastAsia="en-CA"/>
           <w14:ligatures w14:val="none"/>
         </w:rPr>
-        <w:t xml:space="preserve"> videos with this missing data. Not showing these videos would be removing an influential aspect of its identity</w:t>
+        <w:t>’s</w:t>
+      </w:r>
+      <w:r>
+        <w:rPr>
+          <w:rFonts w:ascii="Times New Roman" w:eastAsia="Times New Roman" w:hAnsi="Times New Roman" w:cs="Times New Roman"/>
+          <w:color w:val="2C2C2C"/>
+          <w:kern w:val="0"/>
+          <w:sz w:val="24"/>
+          <w:szCs w:val="24"/>
+          <w:lang w:eastAsia="en-CA"/>
+          <w14:ligatures w14:val="none"/>
+        </w:rPr>
+        <w:t xml:space="preserve"> identity</w:t>
       </w:r>
       <w:r>
         <w:rPr>
@@ -4016,18 +4489,6 @@
           <w14:ligatures w14:val="none"/>
         </w:rPr>
         <w:t>.</w:t>
-      </w:r>
-      <w:r>
-        <w:rPr>
-          <w:rFonts w:ascii="Times New Roman" w:eastAsia="Times New Roman" w:hAnsi="Times New Roman" w:cs="Times New Roman"/>
-          <w:color w:val="2C2C2C"/>
-          <w:kern w:val="0"/>
-          <w:sz w:val="24"/>
-          <w:szCs w:val="24"/>
-          <w:lang w:eastAsia="en-CA"/>
-          <w14:ligatures w14:val="none"/>
-        </w:rPr>
-        <w:t xml:space="preserve"> </w:t>
       </w:r>
       <w:r>
         <w:rPr>
@@ -4137,7 +4598,31 @@
           <w:lang w:eastAsia="en-CA"/>
           <w14:ligatures w14:val="none"/>
         </w:rPr>
-        <w:t xml:space="preserve"> and create my dataset</w:t>
+        <w:t xml:space="preserve"> and create </w:t>
+      </w:r>
+      <w:r>
+        <w:rPr>
+          <w:rFonts w:ascii="Times New Roman" w:eastAsia="Times New Roman" w:hAnsi="Times New Roman" w:cs="Times New Roman"/>
+          <w:color w:val="2C2C2C"/>
+          <w:kern w:val="0"/>
+          <w:sz w:val="24"/>
+          <w:szCs w:val="24"/>
+          <w:lang w:eastAsia="en-CA"/>
+          <w14:ligatures w14:val="none"/>
+        </w:rPr>
+        <w:t>a</w:t>
+      </w:r>
+      <w:r>
+        <w:rPr>
+          <w:rFonts w:ascii="Times New Roman" w:eastAsia="Times New Roman" w:hAnsi="Times New Roman" w:cs="Times New Roman"/>
+          <w:color w:val="2C2C2C"/>
+          <w:kern w:val="0"/>
+          <w:sz w:val="24"/>
+          <w:szCs w:val="24"/>
+          <w:lang w:eastAsia="en-CA"/>
+          <w14:ligatures w14:val="none"/>
+        </w:rPr>
+        <w:t xml:space="preserve"> dataset</w:t>
       </w:r>
       <w:r>
         <w:rPr>
@@ -4299,7 +4784,31 @@
           <w:lang w:eastAsia="en-CA"/>
           <w14:ligatures w14:val="none"/>
         </w:rPr>
-        <w:t xml:space="preserve"> from 2020.</w:t>
+        <w:t xml:space="preserve"> from</w:t>
+      </w:r>
+      <w:r>
+        <w:rPr>
+          <w:rFonts w:ascii="Times New Roman" w:eastAsia="Times New Roman" w:hAnsi="Times New Roman" w:cs="Times New Roman"/>
+          <w:color w:val="2C2C2C"/>
+          <w:kern w:val="0"/>
+          <w:sz w:val="24"/>
+          <w:szCs w:val="24"/>
+          <w:lang w:eastAsia="en-CA"/>
+          <w14:ligatures w14:val="none"/>
+        </w:rPr>
+        <w:t xml:space="preserve"> 2005 to</w:t>
+      </w:r>
+      <w:r>
+        <w:rPr>
+          <w:rFonts w:ascii="Times New Roman" w:eastAsia="Times New Roman" w:hAnsi="Times New Roman" w:cs="Times New Roman"/>
+          <w:color w:val="2C2C2C"/>
+          <w:kern w:val="0"/>
+          <w:sz w:val="24"/>
+          <w:szCs w:val="24"/>
+          <w:lang w:eastAsia="en-CA"/>
+          <w14:ligatures w14:val="none"/>
+        </w:rPr>
+        <w:t xml:space="preserve"> 2020.</w:t>
       </w:r>
       <w:r>
         <w:rPr>
@@ -4323,31 +4832,7 @@
           <w:lang w:eastAsia="en-CA"/>
           <w14:ligatures w14:val="none"/>
         </w:rPr>
-        <w:t>Suppose the pre-existing datasets do not have enough variation in the data collected. In that case,</w:t>
-      </w:r>
-      <w:r>
-        <w:rPr>
-          <w:rFonts w:ascii="Times New Roman" w:eastAsia="Times New Roman" w:hAnsi="Times New Roman" w:cs="Times New Roman"/>
-          <w:color w:val="2C2C2C"/>
-          <w:kern w:val="0"/>
-          <w:sz w:val="24"/>
-          <w:szCs w:val="24"/>
-          <w:lang w:eastAsia="en-CA"/>
-          <w14:ligatures w14:val="none"/>
-        </w:rPr>
-        <w:t xml:space="preserve"> </w:t>
-      </w:r>
-      <w:r>
-        <w:rPr>
-          <w:rFonts w:ascii="Times New Roman" w:eastAsia="Times New Roman" w:hAnsi="Times New Roman" w:cs="Times New Roman"/>
-          <w:color w:val="2C2C2C"/>
-          <w:kern w:val="0"/>
-          <w:sz w:val="24"/>
-          <w:szCs w:val="24"/>
-          <w:lang w:eastAsia="en-CA"/>
-          <w14:ligatures w14:val="none"/>
-        </w:rPr>
-        <w:t>I will create a</w:t>
+        <w:t>Suppose the pre-existing datasets do not have enough variation in the data collected. In that case, I will create a</w:t>
       </w:r>
       <w:r>
         <w:rPr>
@@ -4494,23 +4979,77 @@
           <w:sz w:val="24"/>
           <w:szCs w:val="24"/>
         </w:rPr>
-        <w:t xml:space="preserve"> or how they will be used, but I can give a framework. The goal is to loop sequences of generated YouTube videos on a webpage.</w:t>
-      </w:r>
-      <w:r>
-        <w:rPr>
-          <w:rFonts w:ascii="Times New Roman" w:hAnsi="Times New Roman" w:cs="Times New Roman"/>
-          <w:sz w:val="24"/>
-          <w:szCs w:val="24"/>
-        </w:rPr>
-        <w:t xml:space="preserve"> I will find and build, if necessary, YouTube datasets.</w:t>
-      </w:r>
-      <w:r>
-        <w:rPr>
-          <w:rFonts w:ascii="Times New Roman" w:hAnsi="Times New Roman" w:cs="Times New Roman"/>
-          <w:sz w:val="24"/>
-          <w:szCs w:val="24"/>
-        </w:rPr>
-        <w:t xml:space="preserve"> I will use the YouTube datasets </w:t>
+        <w:t xml:space="preserve"> or how they will be used, but I can give a framework. The goal is to loop sequences of generated </w:t>
+      </w:r>
+      <w:r>
+        <w:rPr>
+          <w:rFonts w:ascii="Times New Roman" w:hAnsi="Times New Roman" w:cs="Times New Roman"/>
+          <w:i/>
+          <w:iCs/>
+          <w:sz w:val="24"/>
+          <w:szCs w:val="24"/>
+        </w:rPr>
+        <w:t>YouTube</w:t>
+      </w:r>
+      <w:r>
+        <w:rPr>
+          <w:rFonts w:ascii="Times New Roman" w:hAnsi="Times New Roman" w:cs="Times New Roman"/>
+          <w:sz w:val="24"/>
+          <w:szCs w:val="24"/>
+        </w:rPr>
+        <w:t xml:space="preserve"> videos on a webpage.</w:t>
+      </w:r>
+      <w:r>
+        <w:rPr>
+          <w:rFonts w:ascii="Times New Roman" w:hAnsi="Times New Roman" w:cs="Times New Roman"/>
+          <w:sz w:val="24"/>
+          <w:szCs w:val="24"/>
+        </w:rPr>
+        <w:t xml:space="preserve"> I will find and build, if necessary, </w:t>
+      </w:r>
+      <w:r>
+        <w:rPr>
+          <w:rFonts w:ascii="Times New Roman" w:hAnsi="Times New Roman" w:cs="Times New Roman"/>
+          <w:i/>
+          <w:iCs/>
+          <w:sz w:val="24"/>
+          <w:szCs w:val="24"/>
+        </w:rPr>
+        <w:t>YouTube</w:t>
+      </w:r>
+      <w:r>
+        <w:rPr>
+          <w:rFonts w:ascii="Times New Roman" w:hAnsi="Times New Roman" w:cs="Times New Roman"/>
+          <w:sz w:val="24"/>
+          <w:szCs w:val="24"/>
+        </w:rPr>
+        <w:t xml:space="preserve"> datasets.</w:t>
+      </w:r>
+      <w:r>
+        <w:rPr>
+          <w:rFonts w:ascii="Times New Roman" w:hAnsi="Times New Roman" w:cs="Times New Roman"/>
+          <w:sz w:val="24"/>
+          <w:szCs w:val="24"/>
+        </w:rPr>
+        <w:t xml:space="preserve"> I will use the </w:t>
+      </w:r>
+      <w:r>
+        <w:rPr>
+          <w:rFonts w:ascii="Times New Roman" w:hAnsi="Times New Roman" w:cs="Times New Roman"/>
+          <w:i/>
+          <w:iCs/>
+          <w:sz w:val="24"/>
+          <w:szCs w:val="24"/>
+        </w:rPr>
+        <w:t>YouTube</w:t>
+      </w:r>
+      <w:r>
+        <w:rPr>
+          <w:rFonts w:ascii="Times New Roman" w:hAnsi="Times New Roman" w:cs="Times New Roman"/>
+          <w:sz w:val="24"/>
+          <w:szCs w:val="24"/>
+        </w:rPr>
+        <w:t xml:space="preserve"> datasets </w:t>
       </w:r>
       <w:r>
         <w:rPr>
@@ -4550,7 +5089,23 @@
           <w:sz w:val="24"/>
           <w:szCs w:val="24"/>
         </w:rPr>
-        <w:t xml:space="preserve">Once I found them, I will collect their URLs and add them </w:t>
+        <w:t xml:space="preserve">Once I </w:t>
+      </w:r>
+      <w:r>
+        <w:rPr>
+          <w:rFonts w:ascii="Times New Roman" w:hAnsi="Times New Roman" w:cs="Times New Roman"/>
+          <w:sz w:val="24"/>
+          <w:szCs w:val="24"/>
+        </w:rPr>
+        <w:t>find</w:t>
+      </w:r>
+      <w:r>
+        <w:rPr>
+          <w:rFonts w:ascii="Times New Roman" w:hAnsi="Times New Roman" w:cs="Times New Roman"/>
+          <w:sz w:val="24"/>
+          <w:szCs w:val="24"/>
+        </w:rPr>
+        <w:t xml:space="preserve"> them, I will collect their URLs and add them </w:t>
       </w:r>
       <w:r>
         <w:rPr>
@@ -4580,6 +5135,8 @@
       <w:r>
         <w:rPr>
           <w:rFonts w:ascii="Times New Roman" w:hAnsi="Times New Roman" w:cs="Times New Roman"/>
+          <w:i/>
+          <w:iCs/>
           <w:sz w:val="24"/>
           <w:szCs w:val="24"/>
         </w:rPr>
@@ -4696,7 +5253,7 @@
           <w:sz w:val="24"/>
           <w:szCs w:val="24"/>
         </w:rPr>
-        <w:t xml:space="preserve"> more floating comments by clicking on the button. If this interaction works, I will try to add videos to the mix. If every step works successfully, then the project will be complete. I will still </w:t>
+        <w:t xml:space="preserve"> more floating comments by clicking on the button. If this interaction works, I will try to add videos to the mix. If every step works successfully, then the project will be complete. I still </w:t>
       </w:r>
       <w:r>
         <w:rPr>
@@ -5016,7 +5573,23 @@
           <w:sz w:val="24"/>
           <w:szCs w:val="24"/>
         </w:rPr>
-        <w:t xml:space="preserve"> works around art, information technology, and daily life. He designs his software processes to generate and reconfigure masses of communal material to present new perspectives on the familiar.</w:t>
+        <w:t xml:space="preserve"> works around art, information technology, and daily life. He designs his software processes to generate and reconfigure masses of communal material to present new perspectives </w:t>
+      </w:r>
+      <w:r>
+        <w:rPr>
+          <w:rFonts w:ascii="Times New Roman" w:hAnsi="Times New Roman" w:cs="Times New Roman"/>
+          <w:sz w:val="24"/>
+          <w:szCs w:val="24"/>
+        </w:rPr>
+        <w:t>of</w:t>
+      </w:r>
+      <w:r>
+        <w:rPr>
+          <w:rFonts w:ascii="Times New Roman" w:hAnsi="Times New Roman" w:cs="Times New Roman"/>
+          <w:sz w:val="24"/>
+          <w:szCs w:val="24"/>
+        </w:rPr>
+        <w:t xml:space="preserve"> the familiar.</w:t>
       </w:r>
       <w:r>
         <w:rPr>
@@ -5080,15 +5653,7 @@
           <w:sz w:val="24"/>
           <w:szCs w:val="24"/>
         </w:rPr>
-        <w:t xml:space="preserve"> His</w:t>
-      </w:r>
-      <w:r>
-        <w:rPr>
-          <w:rFonts w:ascii="Times New Roman" w:hAnsi="Times New Roman" w:cs="Times New Roman"/>
-          <w:sz w:val="24"/>
-          <w:szCs w:val="24"/>
-        </w:rPr>
-        <w:t xml:space="preserve"> practice uses a lot of amalgamation and unification.</w:t>
+        <w:t xml:space="preserve"> His practice uses a lot of amalgamation and unification.</w:t>
       </w:r>
       <w:r>
         <w:rPr>
@@ -5188,7 +5753,23 @@
           <w:sz w:val="24"/>
           <w:szCs w:val="24"/>
         </w:rPr>
-        <w:t>, covering season 1 to season 26. I focused on the video of this series that gathers all the frames of every episode of the 16 seasons into a single episode. The project contains 17.7 million frames in total</w:t>
+        <w:t xml:space="preserve">, covering season 1 to season 26. I focused on the video of this series that gathers all the frames of every episode of the </w:t>
+      </w:r>
+      <w:r>
+        <w:rPr>
+          <w:rFonts w:ascii="Times New Roman" w:hAnsi="Times New Roman" w:cs="Times New Roman"/>
+          <w:sz w:val="24"/>
+          <w:szCs w:val="24"/>
+        </w:rPr>
+        <w:t>2</w:t>
+      </w:r>
+      <w:r>
+        <w:rPr>
+          <w:rFonts w:ascii="Times New Roman" w:hAnsi="Times New Roman" w:cs="Times New Roman"/>
+          <w:sz w:val="24"/>
+          <w:szCs w:val="24"/>
+        </w:rPr>
+        <w:t>6 seasons into a single episode. The project contains 17.7 million frames in total</w:t>
       </w:r>
       <w:r>
         <w:rPr>
@@ -5244,7 +5825,23 @@
           <w:sz w:val="24"/>
           <w:szCs w:val="24"/>
         </w:rPr>
-        <w:t>to change the generated video's parameters</w:t>
+        <w:t>to change the generated videos</w:t>
+      </w:r>
+      <w:r>
+        <w:rPr>
+          <w:rFonts w:ascii="Times New Roman" w:hAnsi="Times New Roman" w:cs="Times New Roman"/>
+          <w:sz w:val="24"/>
+          <w:szCs w:val="24"/>
+        </w:rPr>
+        <w:t>’</w:t>
+      </w:r>
+      <w:r>
+        <w:rPr>
+          <w:rFonts w:ascii="Times New Roman" w:hAnsi="Times New Roman" w:cs="Times New Roman"/>
+          <w:sz w:val="24"/>
+          <w:szCs w:val="24"/>
+        </w:rPr>
+        <w:t xml:space="preserve"> parameters</w:t>
       </w:r>
       <w:r>
         <w:rPr>
@@ -5364,79 +5961,23 @@
           <w:sz w:val="24"/>
           <w:szCs w:val="24"/>
         </w:rPr>
-        <w:t xml:space="preserve"> is another project that </w:t>
-      </w:r>
-      <w:r>
-        <w:rPr>
-          <w:rFonts w:ascii="Times New Roman" w:hAnsi="Times New Roman" w:cs="Times New Roman"/>
-          <w:sz w:val="24"/>
-          <w:szCs w:val="24"/>
-        </w:rPr>
-        <w:t>has</w:t>
-      </w:r>
-      <w:r>
-        <w:rPr>
-          <w:rFonts w:ascii="Times New Roman" w:hAnsi="Times New Roman" w:cs="Times New Roman"/>
-          <w:sz w:val="24"/>
-          <w:szCs w:val="24"/>
-        </w:rPr>
-        <w:t xml:space="preserve"> a similar aesthetic</w:t>
-      </w:r>
-      <w:r>
-        <w:rPr>
-          <w:rFonts w:ascii="Times New Roman" w:hAnsi="Times New Roman" w:cs="Times New Roman"/>
-          <w:sz w:val="24"/>
-          <w:szCs w:val="24"/>
-        </w:rPr>
-        <w:t xml:space="preserve"> made by D-Fuse</w:t>
-      </w:r>
-      <w:r>
-        <w:rPr>
-          <w:rFonts w:ascii="Times New Roman" w:hAnsi="Times New Roman" w:cs="Times New Roman"/>
-          <w:sz w:val="24"/>
-          <w:szCs w:val="24"/>
-        </w:rPr>
-        <w:t>.</w:t>
-      </w:r>
-      <w:r>
-        <w:rPr>
-          <w:rFonts w:ascii="Times New Roman" w:hAnsi="Times New Roman" w:cs="Times New Roman"/>
-          <w:sz w:val="24"/>
-          <w:szCs w:val="24"/>
-        </w:rPr>
-        <w:t xml:space="preserve"> </w:t>
-      </w:r>
-      <w:r>
-        <w:rPr>
-          <w:rFonts w:ascii="Times New Roman" w:hAnsi="Times New Roman" w:cs="Times New Roman"/>
-          <w:sz w:val="24"/>
-          <w:szCs w:val="24"/>
-        </w:rPr>
-        <w:t>D-Fuse</w:t>
-      </w:r>
-      <w:r>
-        <w:rPr>
-          <w:rFonts w:ascii="Times New Roman" w:hAnsi="Times New Roman" w:cs="Times New Roman"/>
-          <w:sz w:val="24"/>
-          <w:szCs w:val="24"/>
-        </w:rPr>
-        <w:t xml:space="preserve"> is</w:t>
-      </w:r>
-      <w:r>
-        <w:rPr>
-          <w:rFonts w:ascii="Times New Roman" w:hAnsi="Times New Roman" w:cs="Times New Roman"/>
-          <w:sz w:val="24"/>
-          <w:szCs w:val="24"/>
-        </w:rPr>
-        <w:t xml:space="preserve"> a visual arts company working on multiple media such as installations, film, experimental documentaries, photography, live cinema performances, VR, AR, and architectural projects. Their work addresses social and environmental themes and explores collaborative processes. </w:t>
-      </w:r>
-      <w:r>
-        <w:rPr>
-          <w:rFonts w:ascii="Times New Roman" w:hAnsi="Times New Roman" w:cs="Times New Roman"/>
-          <w:sz w:val="24"/>
-          <w:szCs w:val="24"/>
-        </w:rPr>
-        <w:t xml:space="preserve"> </w:t>
+        <w:t xml:space="preserve"> is another project </w:t>
+      </w:r>
+      <w:r>
+        <w:rPr>
+          <w:rFonts w:ascii="Times New Roman" w:hAnsi="Times New Roman" w:cs="Times New Roman"/>
+          <w:sz w:val="24"/>
+          <w:szCs w:val="24"/>
+        </w:rPr>
+        <w:t xml:space="preserve">with a similar aesthetic to Salavon </w:t>
+      </w:r>
+      <w:r>
+        <w:rPr>
+          <w:rFonts w:ascii="Times New Roman" w:hAnsi="Times New Roman" w:cs="Times New Roman"/>
+          <w:sz w:val="24"/>
+          <w:szCs w:val="24"/>
+        </w:rPr>
+        <w:t xml:space="preserve">made by </w:t>
       </w:r>
       <w:r>
         <w:rPr>
@@ -5446,6 +5987,58 @@
           <w:sz w:val="24"/>
           <w:szCs w:val="24"/>
         </w:rPr>
+        <w:t>D-Fuse</w:t>
+      </w:r>
+      <w:r>
+        <w:rPr>
+          <w:rFonts w:ascii="Times New Roman" w:hAnsi="Times New Roman" w:cs="Times New Roman"/>
+          <w:sz w:val="24"/>
+          <w:szCs w:val="24"/>
+        </w:rPr>
+        <w:t>.</w:t>
+      </w:r>
+      <w:r>
+        <w:rPr>
+          <w:rFonts w:ascii="Times New Roman" w:hAnsi="Times New Roman" w:cs="Times New Roman"/>
+          <w:sz w:val="24"/>
+          <w:szCs w:val="24"/>
+        </w:rPr>
+        <w:t xml:space="preserve"> </w:t>
+      </w:r>
+      <w:r>
+        <w:rPr>
+          <w:rFonts w:ascii="Times New Roman" w:hAnsi="Times New Roman" w:cs="Times New Roman"/>
+          <w:i/>
+          <w:iCs/>
+          <w:sz w:val="24"/>
+          <w:szCs w:val="24"/>
+        </w:rPr>
+        <w:t>D-Fuse</w:t>
+      </w:r>
+      <w:r>
+        <w:rPr>
+          <w:rFonts w:ascii="Times New Roman" w:hAnsi="Times New Roman" w:cs="Times New Roman"/>
+          <w:sz w:val="24"/>
+          <w:szCs w:val="24"/>
+        </w:rPr>
+        <w:t xml:space="preserve"> is a visual arts company working on multiple media such as installations, film, experimental documentaries, photography, live cinema performances, VR, AR, and architectural projects. Their work addresses social and environmental themes and explores collaborative processes. </w:t>
+      </w:r>
+      <w:r>
+        <w:rPr>
+          <w:rFonts w:ascii="Times New Roman" w:hAnsi="Times New Roman" w:cs="Times New Roman"/>
+          <w:sz w:val="24"/>
+          <w:szCs w:val="24"/>
+        </w:rPr>
+        <w:t xml:space="preserve"> </w:t>
+      </w:r>
+      <w:r>
+        <w:rPr>
+          <w:rFonts w:ascii="Times New Roman" w:hAnsi="Times New Roman" w:cs="Times New Roman"/>
+          <w:i/>
+          <w:iCs/>
+          <w:sz w:val="24"/>
+          <w:szCs w:val="24"/>
+        </w:rPr>
         <w:t>Particle</w:t>
       </w:r>
       <w:r>
@@ -5526,7 +6119,23 @@
           <w:sz w:val="24"/>
           <w:szCs w:val="24"/>
         </w:rPr>
-        <w:t xml:space="preserve">The data collected is videos and sound from across the globe for the </w:t>
+        <w:t xml:space="preserve">The data collected is videos and sound from across the globe </w:t>
+      </w:r>
+      <w:r>
+        <w:rPr>
+          <w:rFonts w:ascii="Times New Roman" w:hAnsi="Times New Roman" w:cs="Times New Roman"/>
+          <w:sz w:val="24"/>
+          <w:szCs w:val="24"/>
+        </w:rPr>
+        <w:t xml:space="preserve">used </w:t>
+      </w:r>
+      <w:r>
+        <w:rPr>
+          <w:rFonts w:ascii="Times New Roman" w:hAnsi="Times New Roman" w:cs="Times New Roman"/>
+          <w:sz w:val="24"/>
+          <w:szCs w:val="24"/>
+        </w:rPr>
+        <w:t xml:space="preserve">for the </w:t>
       </w:r>
       <w:r>
         <w:rPr>
@@ -6092,7 +6701,7 @@
           <w:szCs w:val="24"/>
           <w:lang w:val="en-US"/>
         </w:rPr>
-        <w:t>like</w:t>
+        <w:t>similar to</w:t>
       </w:r>
       <w:r>
         <w:rPr>
@@ -6231,7 +6840,16 @@
           <w:szCs w:val="24"/>
           <w:lang w:val="en-US"/>
         </w:rPr>
-        <w:t>. It has</w:t>
+        <w:t xml:space="preserve"> and </w:t>
+      </w:r>
+      <w:r>
+        <w:rPr>
+          <w:rFonts w:ascii="Times New Roman" w:hAnsi="Times New Roman" w:cs="Times New Roman"/>
+          <w:sz w:val="24"/>
+          <w:szCs w:val="24"/>
+          <w:lang w:val="en-US"/>
+        </w:rPr>
+        <w:t>has</w:t>
       </w:r>
       <w:r>
         <w:rPr>
@@ -6311,7 +6929,7 @@
         <w:fldChar w:fldCharType="begin"/>
       </w:r>
       <w:r>
-        <w:instrText xml:space="preserve"> ADDIN ZOTERO_BIBL {"uncited":[["http://zotero.org/users/local/BotfxmfL/items/AYI5L6MH"],["http://zotero.org/users/local/BotfxmfL/items/J3CX3J8X"],["http://zotero.org/users/local/BotfxmfL/items/WARJ8LWN"],["http://zotero.org/users/local/BotfxmfL/items/VM5T6NHF"],["http://zotero.org/users/local/BotfxmfL/items/EZXU28XB"],["http://zotero.org/users/local/BotfxmfL/items/46JFT7YR"],["http://zotero.org/users/local/BotfxmfL/items/I6ATM5RU"],["http://zotero.org/users/local/BotfxmfL/items/ZL2ADLTI"],["http://zotero.org/users/local/BotfxmfL/items/X7S7YFIJ"],["http://zotero.org/users/local/BotfxmfL/items/C7RIS49Q"]],"omitted":[],"custom":[]} CSL_BIBLIOGRAPHY </w:instrText>
+        <w:instrText xml:space="preserve"> ADDIN ZOTERO_BIBL {"uncited":[["http://zotero.org/users/local/BotfxmfL/items/AYI5L6MH"],["http://zotero.org/users/local/BotfxmfL/items/J3CX3J8X"],["http://zotero.org/users/local/BotfxmfL/items/WARJ8LWN"],["http://zotero.org/users/local/BotfxmfL/items/VM5T6NHF"],["http://zotero.org/users/local/BotfxmfL/items/EZXU28XB"],["http://zotero.org/users/local/BotfxmfL/items/46JFT7YR"],["http://zotero.org/users/local/BotfxmfL/items/I6ATM5RU"],["http://zotero.org/users/local/BotfxmfL/items/ZL2ADLTI"],["http://zotero.org/users/local/BotfxmfL/items/X7S7YFIJ"],["http://zotero.org/users/local/BotfxmfL/items/C7RIS49Q"],["http://zotero.org/users/local/BotfxmfL/items/WQB97PC2"]],"omitted":[],"custom":[]} CSL_BIBLIOGRAPHY </w:instrText>
       </w:r>
       <w:r>
         <w:fldChar w:fldCharType="separate"/>
@@ -6366,6 +6984,38 @@
           <w:szCs w:val="24"/>
         </w:rPr>
         <w:t>“Jason Salavon | All the Ways (The Simpsons).” Accessed September 30, 2023. http://salavon.com/work/all-the-ways-video/.</w:t>
+      </w:r>
+    </w:p>
+    <w:p>
+      <w:pPr>
+        <w:pStyle w:val="Bibliography"/>
+        <w:spacing w:line="360" w:lineRule="auto"/>
+        <w:rPr>
+          <w:rFonts w:ascii="Times New Roman" w:hAnsi="Times New Roman" w:cs="Times New Roman"/>
+          <w:kern w:val="0"/>
+          <w:sz w:val="24"/>
+          <w:szCs w:val="24"/>
+        </w:rPr>
+      </w:pPr>
+      <w:r>
+        <w:rPr>
+          <w:rFonts w:ascii="Times New Roman" w:hAnsi="Times New Roman" w:cs="Times New Roman"/>
+          <w:i/>
+          <w:iCs/>
+          <w:kern w:val="0"/>
+          <w:sz w:val="24"/>
+          <w:szCs w:val="24"/>
+        </w:rPr>
+        <w:t>JASON SALAVON - ALL THE WAYS Feb 25 - Apr 9, 2016 @ Mark Moore Gallery</w:t>
+      </w:r>
+      <w:r>
+        <w:rPr>
+          <w:rFonts w:ascii="Times New Roman" w:hAnsi="Times New Roman" w:cs="Times New Roman"/>
+          <w:kern w:val="0"/>
+          <w:sz w:val="24"/>
+          <w:szCs w:val="24"/>
+        </w:rPr>
+        <w:t>, 2016. https://www.youtube.com/watch?v=ja1c1HbQdKQ.</w:t>
       </w:r>
     </w:p>
     <w:p>
@@ -6851,7 +7501,7 @@
         <w:rPr>
           <w:rFonts w:ascii="Times New Roman" w:hAnsi="Times New Roman" w:cs="Times New Roman"/>
         </w:rPr>
-        <w:instrText xml:space="preserve"> ADDIN ZOTERO_ITEM CSL_CITATION {"citationID":"nsUykVkR","properties":{"formattedCitation":"\\uc0\\u8220{}Global Top Websites by Monthly Visits 2022,\\uc0\\u8221{} Statista, accessed September 30, 2023, https://www.statista.com/statistics/1201880/most-visited-websites-worldwide/.","plainCitation":"“Global Top Websites by Monthly Visits 2022,” Statista, accessed September 30, 2023, https://www.statista.com/statistics/1201880/most-visited-websites-worldwide/.","noteIndex":2},"citationItems":[{"id":52,"uris":["http://zotero.org/users/local/BotfxmfL/items/F8WZRBP6"],"itemData":{"id":52,"type":"webpage","abstract":"Between September and November 2022, Google.com held the leading position as the most popular website worldwide with 88.4 billion average monthly visits.","container-title":"Statista","language":"en","title":"Global top websites by monthly visits 2022","URL":"https://www.statista.com/statistics/1201880/most-visited-websites-worldwide/","accessed":{"date-parts":[["2023",9,30]]}}}],"schema":"https://github.com/citation-style-language/schema/raw/master/csl-citation.json"} </w:instrText>
+        <w:instrText xml:space="preserve"> ADDIN ZOTERO_ITEM CSL_CITATION {"citationID":"nsUykVkR","properties":{"formattedCitation":"\\uc0\\u8220{}Global Top Websites by Monthly Visits 2022,\\uc0\\u8221{} Statista, accessed September 30, 2023, https://www.statista.com/statistics/1201880/most-visited-websites-worldwide/.","plainCitation":"“Global Top Websites by Monthly Visits 2022,” Statista, accessed September 30, 2023, https://www.statista.com/statistics/1201880/most-visited-websites-worldwide/.","noteIndex":1},"citationItems":[{"id":52,"uris":["http://zotero.org/users/local/BotfxmfL/items/F8WZRBP6"],"itemData":{"id":52,"type":"webpage","abstract":"Between September and November 2022, Google.com held the leading position as the most popular website worldwide with 88.4 billion average monthly visits.","container-title":"Statista","language":"en","title":"Global top websites by monthly visits 2022","URL":"https://www.statista.com/statistics/1201880/most-visited-websites-worldwide/","accessed":{"date-parts":[["2023",9,30]]}}}],"schema":"https://github.com/citation-style-language/schema/raw/master/csl-citation.json"} </w:instrText>
       </w:r>
       <w:r>
         <w:rPr>
@@ -6906,7 +7556,7 @@
         <w:rPr>
           <w:rFonts w:ascii="Times New Roman" w:hAnsi="Times New Roman" w:cs="Times New Roman"/>
         </w:rPr>
-        <w:instrText xml:space="preserve"> ADDIN ZOTERO_ITEM CSL_CITATION {"citationID":"gv7klrbV","properties":{"formattedCitation":"\\uc0\\u8220{}YouTube Age Demographics [Updated Aug 2023] | Oberlo,\\uc0\\u8221{} accessed September 30, 2023, https://www.oberlo.com/statistics/youtube-age-demographics.","plainCitation":"“YouTube Age Demographics [Updated Aug 2023] | Oberlo,” accessed September 30, 2023, https://www.oberlo.com/statistics/youtube-age-demographics.","noteIndex":3},"citationItems":[{"id":56,"uris":["http://zotero.org/users/local/BotfxmfL/items/IQ7WMJ8S"],"itemData":{"id":56,"type":"webpage","abstract":"Recent data on YouTube age demographics shows that two-thirds of YouTube users fall into the 25 to 44 age range. Here’s a breakdown of YouTube users by age.","language":"en","title":"YouTube Age Demographics [Updated Aug 2023] | Oberlo","URL":"https://www.oberlo.com/statistics/youtube-age-demographics","accessed":{"date-parts":[["2023",9,30]]}}}],"schema":"https://github.com/citation-style-language/schema/raw/master/csl-citation.json"} </w:instrText>
+        <w:instrText xml:space="preserve"> ADDIN ZOTERO_ITEM CSL_CITATION {"citationID":"gv7klrbV","properties":{"formattedCitation":"\\uc0\\u8220{}YouTube Age Demographics [Updated Aug 2023] | Oberlo,\\uc0\\u8221{} accessed September 30, 2023, https://www.oberlo.com/statistics/youtube-age-demographics.","plainCitation":"“YouTube Age Demographics [Updated Aug 2023] | Oberlo,” accessed September 30, 2023, https://www.oberlo.com/statistics/youtube-age-demographics.","noteIndex":2},"citationItems":[{"id":56,"uris":["http://zotero.org/users/local/BotfxmfL/items/IQ7WMJ8S"],"itemData":{"id":56,"type":"webpage","abstract":"Recent data on YouTube age demographics shows that two-thirds of YouTube users fall into the 25 to 44 age range. Here’s a breakdown of YouTube users by age.","language":"en","title":"YouTube Age Demographics [Updated Aug 2023] | Oberlo","URL":"https://www.oberlo.com/statistics/youtube-age-demographics","accessed":{"date-parts":[["2023",9,30]]}}}],"schema":"https://github.com/citation-style-language/schema/raw/master/csl-citation.json"} </w:instrText>
       </w:r>
       <w:r>
         <w:rPr>
@@ -6920,25 +7570,7 @@
           <w:kern w:val="0"/>
           <w:szCs w:val="24"/>
         </w:rPr>
-        <w:t xml:space="preserve">“YouTube Age Demographics [Updated Aug 2023] | </w:t>
-      </w:r>
-      <w:proofErr w:type="spellStart"/>
-      <w:r>
-        <w:rPr>
-          <w:rFonts w:ascii="Times New Roman" w:hAnsi="Times New Roman" w:cs="Times New Roman"/>
-          <w:kern w:val="0"/>
-          <w:szCs w:val="24"/>
-        </w:rPr>
-        <w:t>Oberlo</w:t>
-      </w:r>
-      <w:proofErr w:type="spellEnd"/>
-      <w:r>
-        <w:rPr>
-          <w:rFonts w:ascii="Times New Roman" w:hAnsi="Times New Roman" w:cs="Times New Roman"/>
-          <w:kern w:val="0"/>
-          <w:szCs w:val="24"/>
-        </w:rPr>
-        <w:t>,” accessed September 30, 2023, https://www.oberlo.com/statistics/youtube-age-demographics.</w:t>
+        <w:t>“YouTube Age Demographics [Updated Aug 2023] | Oberlo,” accessed September 30, 2023, https://www.oberlo.com/statistics/youtube-age-demographics.</w:t>
       </w:r>
       <w:r>
         <w:rPr>

</xml_diff>

<commit_message>
Created PDF version of the proposal text
</commit_message>
<xml_diff>
--- a/final-project-documentation/proposal/Rousseau_Cassandra_CART451_Final_Project_Proposal.docx
+++ b/final-project-documentation/proposal/Rousseau_Cassandra_CART451_Final_Project_Proposal.docx
@@ -349,7 +349,7 @@
       </w:r>
       <w:r>
         <w:rPr>
-          <w:rStyle w:val="FootnoteReference"/>
+          <w:rStyle w:val="Appelnotedebasdep"/>
           <w:rFonts w:ascii="Times New Roman" w:eastAsia="Times New Roman" w:hAnsi="Times New Roman" w:cs="Times New Roman"/>
           <w:color w:val="2C2C2C"/>
           <w:kern w:val="0"/>
@@ -1716,7 +1716,7 @@
       </w:r>
       <w:r>
         <w:rPr>
-          <w:rStyle w:val="FootnoteReference"/>
+          <w:rStyle w:val="Appelnotedebasdep"/>
           <w:rFonts w:ascii="Times New Roman" w:eastAsia="Times New Roman" w:hAnsi="Times New Roman" w:cs="Times New Roman"/>
           <w:color w:val="2C2C2C"/>
           <w:kern w:val="0"/>
@@ -2607,7 +2607,35 @@
           <w:lang w:eastAsia="en-CA"/>
           <w14:ligatures w14:val="none"/>
         </w:rPr>
-        <w:t>Technical Process</w:t>
+        <w:t>Technical</w:t>
+      </w:r>
+      <w:r>
+        <w:rPr>
+          <w:rFonts w:ascii="Times New Roman" w:eastAsia="Times New Roman" w:hAnsi="Times New Roman" w:cs="Times New Roman"/>
+          <w:b/>
+          <w:bCs/>
+          <w:color w:val="2C2C2C"/>
+          <w:kern w:val="0"/>
+          <w:sz w:val="32"/>
+          <w:szCs w:val="32"/>
+          <w:lang w:eastAsia="en-CA"/>
+          <w14:ligatures w14:val="none"/>
+        </w:rPr>
+        <w:t>ities</w:t>
+      </w:r>
+      <w:r>
+        <w:rPr>
+          <w:rFonts w:ascii="Times New Roman" w:eastAsia="Times New Roman" w:hAnsi="Times New Roman" w:cs="Times New Roman"/>
+          <w:b/>
+          <w:bCs/>
+          <w:color w:val="2C2C2C"/>
+          <w:kern w:val="0"/>
+          <w:sz w:val="32"/>
+          <w:szCs w:val="32"/>
+          <w:lang w:eastAsia="en-CA"/>
+          <w14:ligatures w14:val="none"/>
+        </w:rPr>
+        <w:t xml:space="preserve"> </w:t>
       </w:r>
     </w:p>
     <w:p>
@@ -6694,6 +6722,7 @@
         </w:rPr>
         <w:t xml:space="preserve"> is </w:t>
       </w:r>
+      <w:proofErr w:type="gramStart"/>
       <w:r>
         <w:rPr>
           <w:rFonts w:ascii="Times New Roman" w:hAnsi="Times New Roman" w:cs="Times New Roman"/>
@@ -6703,6 +6732,7 @@
         </w:rPr>
         <w:t>similar to</w:t>
       </w:r>
+      <w:proofErr w:type="gramEnd"/>
       <w:r>
         <w:rPr>
           <w:rFonts w:ascii="Times New Roman" w:hAnsi="Times New Roman" w:cs="Times New Roman"/>
@@ -6916,7 +6946,7 @@
     </w:p>
     <w:p>
       <w:pPr>
-        <w:pStyle w:val="Bibliography"/>
+        <w:pStyle w:val="Bibliographie"/>
         <w:spacing w:line="360" w:lineRule="auto"/>
         <w:rPr>
           <w:rFonts w:ascii="Times New Roman" w:hAnsi="Times New Roman" w:cs="Times New Roman"/>
@@ -6946,7 +6976,7 @@
     </w:p>
     <w:p>
       <w:pPr>
-        <w:pStyle w:val="Bibliography"/>
+        <w:pStyle w:val="Bibliographie"/>
         <w:spacing w:line="360" w:lineRule="auto"/>
         <w:rPr>
           <w:rFonts w:ascii="Times New Roman" w:hAnsi="Times New Roman" w:cs="Times New Roman"/>
@@ -6967,7 +6997,7 @@
     </w:p>
     <w:p>
       <w:pPr>
-        <w:pStyle w:val="Bibliography"/>
+        <w:pStyle w:val="Bibliographie"/>
         <w:spacing w:line="360" w:lineRule="auto"/>
         <w:rPr>
           <w:rFonts w:ascii="Times New Roman" w:hAnsi="Times New Roman" w:cs="Times New Roman"/>
@@ -6988,7 +7018,7 @@
     </w:p>
     <w:p>
       <w:pPr>
-        <w:pStyle w:val="Bibliography"/>
+        <w:pStyle w:val="Bibliographie"/>
         <w:spacing w:line="360" w:lineRule="auto"/>
         <w:rPr>
           <w:rFonts w:ascii="Times New Roman" w:hAnsi="Times New Roman" w:cs="Times New Roman"/>
@@ -7020,7 +7050,7 @@
     </w:p>
     <w:p>
       <w:pPr>
-        <w:pStyle w:val="Bibliography"/>
+        <w:pStyle w:val="Bibliographie"/>
         <w:spacing w:line="360" w:lineRule="auto"/>
         <w:rPr>
           <w:rFonts w:ascii="Times New Roman" w:hAnsi="Times New Roman" w:cs="Times New Roman"/>
@@ -7041,7 +7071,7 @@
     </w:p>
     <w:p>
       <w:pPr>
-        <w:pStyle w:val="Bibliography"/>
+        <w:pStyle w:val="Bibliographie"/>
         <w:spacing w:line="360" w:lineRule="auto"/>
         <w:rPr>
           <w:rFonts w:ascii="Times New Roman" w:hAnsi="Times New Roman" w:cs="Times New Roman"/>
@@ -7062,7 +7092,7 @@
     </w:p>
     <w:p>
       <w:pPr>
-        <w:pStyle w:val="Bibliography"/>
+        <w:pStyle w:val="Bibliographie"/>
         <w:spacing w:line="360" w:lineRule="auto"/>
         <w:rPr>
           <w:rFonts w:ascii="Times New Roman" w:hAnsi="Times New Roman" w:cs="Times New Roman"/>
@@ -7071,50 +7101,19 @@
           <w:szCs w:val="24"/>
         </w:rPr>
       </w:pPr>
-      <w:proofErr w:type="spellStart"/>
-      <w:r>
-        <w:rPr>
-          <w:rFonts w:ascii="Times New Roman" w:hAnsi="Times New Roman" w:cs="Times New Roman"/>
-          <w:kern w:val="0"/>
-          <w:sz w:val="24"/>
-          <w:szCs w:val="24"/>
-        </w:rPr>
-        <w:t>npm</w:t>
-      </w:r>
-      <w:proofErr w:type="spellEnd"/>
-      <w:r>
-        <w:rPr>
-          <w:rFonts w:ascii="Times New Roman" w:hAnsi="Times New Roman" w:cs="Times New Roman"/>
-          <w:kern w:val="0"/>
-          <w:sz w:val="24"/>
-          <w:szCs w:val="24"/>
-        </w:rPr>
-        <w:t>. “React-</w:t>
-      </w:r>
-      <w:proofErr w:type="spellStart"/>
-      <w:r>
-        <w:rPr>
-          <w:rFonts w:ascii="Times New Roman" w:hAnsi="Times New Roman" w:cs="Times New Roman"/>
-          <w:kern w:val="0"/>
-          <w:sz w:val="24"/>
-          <w:szCs w:val="24"/>
-        </w:rPr>
-        <w:t>Youtube</w:t>
-      </w:r>
-      <w:proofErr w:type="spellEnd"/>
-      <w:r>
-        <w:rPr>
-          <w:rFonts w:ascii="Times New Roman" w:hAnsi="Times New Roman" w:cs="Times New Roman"/>
-          <w:kern w:val="0"/>
-          <w:sz w:val="24"/>
-          <w:szCs w:val="24"/>
-        </w:rPr>
-        <w:t>,” November 22, 2022. https://www.npmjs.com/package/react-youtube.</w:t>
+      <w:r>
+        <w:rPr>
+          <w:rFonts w:ascii="Times New Roman" w:hAnsi="Times New Roman" w:cs="Times New Roman"/>
+          <w:kern w:val="0"/>
+          <w:sz w:val="24"/>
+          <w:szCs w:val="24"/>
+        </w:rPr>
+        <w:t>npm. “React-Youtube,” November 22, 2022. https://www.npmjs.com/package/react-youtube.</w:t>
       </w:r>
     </w:p>
     <w:p>
       <w:pPr>
-        <w:pStyle w:val="Bibliography"/>
+        <w:pStyle w:val="Bibliographie"/>
         <w:spacing w:line="360" w:lineRule="auto"/>
         <w:rPr>
           <w:rFonts w:ascii="Times New Roman" w:hAnsi="Times New Roman" w:cs="Times New Roman"/>
@@ -7123,50 +7122,19 @@
           <w:szCs w:val="24"/>
         </w:rPr>
       </w:pPr>
-      <w:proofErr w:type="spellStart"/>
-      <w:r>
-        <w:rPr>
-          <w:rFonts w:ascii="Times New Roman" w:hAnsi="Times New Roman" w:cs="Times New Roman"/>
-          <w:kern w:val="0"/>
-          <w:sz w:val="24"/>
-          <w:szCs w:val="24"/>
-        </w:rPr>
-        <w:t>npm</w:t>
-      </w:r>
-      <w:proofErr w:type="spellEnd"/>
-      <w:r>
-        <w:rPr>
-          <w:rFonts w:ascii="Times New Roman" w:hAnsi="Times New Roman" w:cs="Times New Roman"/>
-          <w:kern w:val="0"/>
-          <w:sz w:val="24"/>
-          <w:szCs w:val="24"/>
-        </w:rPr>
-        <w:t>. “</w:t>
-      </w:r>
-      <w:proofErr w:type="spellStart"/>
-      <w:r>
-        <w:rPr>
-          <w:rFonts w:ascii="Times New Roman" w:hAnsi="Times New Roman" w:cs="Times New Roman"/>
-          <w:kern w:val="0"/>
-          <w:sz w:val="24"/>
-          <w:szCs w:val="24"/>
-        </w:rPr>
-        <w:t>Ytdl</w:t>
-      </w:r>
-      <w:proofErr w:type="spellEnd"/>
-      <w:r>
-        <w:rPr>
-          <w:rFonts w:ascii="Times New Roman" w:hAnsi="Times New Roman" w:cs="Times New Roman"/>
-          <w:kern w:val="0"/>
-          <w:sz w:val="24"/>
-          <w:szCs w:val="24"/>
-        </w:rPr>
-        <w:t>-Core,” July 14, 2023. https://www.npmjs.com/package/ytdl-core.</w:t>
+      <w:r>
+        <w:rPr>
+          <w:rFonts w:ascii="Times New Roman" w:hAnsi="Times New Roman" w:cs="Times New Roman"/>
+          <w:kern w:val="0"/>
+          <w:sz w:val="24"/>
+          <w:szCs w:val="24"/>
+        </w:rPr>
+        <w:t>npm. “Ytdl-Core,” July 14, 2023. https://www.npmjs.com/package/ytdl-core.</w:t>
       </w:r>
     </w:p>
     <w:p>
       <w:pPr>
-        <w:pStyle w:val="Bibliography"/>
+        <w:pStyle w:val="Bibliographie"/>
         <w:spacing w:line="360" w:lineRule="auto"/>
         <w:rPr>
           <w:rFonts w:ascii="Times New Roman" w:hAnsi="Times New Roman" w:cs="Times New Roman"/>
@@ -7187,7 +7155,7 @@
     </w:p>
     <w:p>
       <w:pPr>
-        <w:pStyle w:val="Bibliography"/>
+        <w:pStyle w:val="Bibliographie"/>
         <w:spacing w:line="360" w:lineRule="auto"/>
         <w:rPr>
           <w:rFonts w:ascii="Times New Roman" w:hAnsi="Times New Roman" w:cs="Times New Roman"/>
@@ -7208,7 +7176,7 @@
     </w:p>
     <w:p>
       <w:pPr>
-        <w:pStyle w:val="Bibliography"/>
+        <w:pStyle w:val="Bibliographie"/>
         <w:spacing w:line="360" w:lineRule="auto"/>
         <w:rPr>
           <w:rFonts w:ascii="Times New Roman" w:hAnsi="Times New Roman" w:cs="Times New Roman"/>
@@ -7229,7 +7197,7 @@
     </w:p>
     <w:p>
       <w:pPr>
-        <w:pStyle w:val="Bibliography"/>
+        <w:pStyle w:val="Bibliographie"/>
         <w:spacing w:line="360" w:lineRule="auto"/>
         <w:rPr>
           <w:rFonts w:ascii="Times New Roman" w:hAnsi="Times New Roman" w:cs="Times New Roman"/>
@@ -7270,7 +7238,7 @@
     </w:p>
     <w:p>
       <w:pPr>
-        <w:pStyle w:val="Bibliography"/>
+        <w:pStyle w:val="Bibliographie"/>
         <w:spacing w:line="360" w:lineRule="auto"/>
         <w:rPr>
           <w:rFonts w:ascii="Times New Roman" w:hAnsi="Times New Roman" w:cs="Times New Roman"/>
@@ -7286,32 +7254,12 @@
           <w:sz w:val="24"/>
           <w:szCs w:val="24"/>
         </w:rPr>
-        <w:t xml:space="preserve">“YouTube Age Demographics [Updated Aug 2023] | </w:t>
-      </w:r>
-      <w:proofErr w:type="spellStart"/>
-      <w:r>
-        <w:rPr>
-          <w:rFonts w:ascii="Times New Roman" w:hAnsi="Times New Roman" w:cs="Times New Roman"/>
-          <w:kern w:val="0"/>
-          <w:sz w:val="24"/>
-          <w:szCs w:val="24"/>
-        </w:rPr>
-        <w:t>Oberlo</w:t>
-      </w:r>
-      <w:proofErr w:type="spellEnd"/>
-      <w:r>
-        <w:rPr>
-          <w:rFonts w:ascii="Times New Roman" w:hAnsi="Times New Roman" w:cs="Times New Roman"/>
-          <w:kern w:val="0"/>
-          <w:sz w:val="24"/>
-          <w:szCs w:val="24"/>
-        </w:rPr>
-        <w:t>.” Accessed September 30, 2023. https://www.oberlo.com/statistics/youtube-age-demographics.</w:t>
+        <w:t>“YouTube Age Demographics [Updated Aug 2023] | Oberlo.” Accessed September 30, 2023. https://www.oberlo.com/statistics/youtube-age-demographics.</w:t>
       </w:r>
     </w:p>
     <w:p>
       <w:pPr>
-        <w:pStyle w:val="Bibliography"/>
+        <w:pStyle w:val="Bibliographie"/>
         <w:spacing w:line="360" w:lineRule="auto"/>
         <w:rPr>
           <w:rFonts w:ascii="Times New Roman" w:hAnsi="Times New Roman" w:cs="Times New Roman"/>
@@ -7327,27 +7275,7 @@
           <w:sz w:val="24"/>
           <w:szCs w:val="24"/>
         </w:rPr>
-        <w:t>“</w:t>
-      </w:r>
-      <w:proofErr w:type="spellStart"/>
-      <w:r>
-        <w:rPr>
-          <w:rFonts w:ascii="Times New Roman" w:hAnsi="Times New Roman" w:cs="Times New Roman"/>
-          <w:kern w:val="0"/>
-          <w:sz w:val="24"/>
-          <w:szCs w:val="24"/>
-        </w:rPr>
-        <w:t>Youtube</w:t>
-      </w:r>
-      <w:proofErr w:type="spellEnd"/>
-      <w:r>
-        <w:rPr>
-          <w:rFonts w:ascii="Times New Roman" w:hAnsi="Times New Roman" w:cs="Times New Roman"/>
-          <w:kern w:val="0"/>
-          <w:sz w:val="24"/>
-          <w:szCs w:val="24"/>
-        </w:rPr>
-        <w:t xml:space="preserve"> Videos Dataset (~3400 Videos).” Accessed September 30, 2023. https://www.kaggle.com/datasets/rajatrc1705/youtube-videos-dataset.</w:t>
+        <w:t>“Youtube Videos Dataset (~3400 Videos).” Accessed September 30, 2023. https://www.kaggle.com/datasets/rajatrc1705/youtube-videos-dataset.</w:t>
       </w:r>
     </w:p>
     <w:p>
@@ -7429,7 +7357,7 @@
   <w:footnote w:id="1">
     <w:p>
       <w:pPr>
-        <w:pStyle w:val="FootnoteText"/>
+        <w:pStyle w:val="Notedebasdepage"/>
         <w:rPr>
           <w:rFonts w:ascii="Times New Roman" w:hAnsi="Times New Roman" w:cs="Times New Roman"/>
           <w:lang w:val="en-US"/>
@@ -7437,7 +7365,7 @@
       </w:pPr>
       <w:r>
         <w:rPr>
-          <w:rStyle w:val="FootnoteReference"/>
+          <w:rStyle w:val="Appelnotedebasdep"/>
         </w:rPr>
         <w:footnoteRef/>
       </w:r>
@@ -7528,14 +7456,14 @@
   <w:footnote w:id="2">
     <w:p>
       <w:pPr>
-        <w:pStyle w:val="FootnoteText"/>
+        <w:pStyle w:val="Notedebasdepage"/>
         <w:rPr>
           <w:lang w:val="en-US"/>
         </w:rPr>
       </w:pPr>
       <w:r>
         <w:rPr>
-          <w:rStyle w:val="FootnoteReference"/>
+          <w:rStyle w:val="Appelnotedebasdep"/>
           <w:rFonts w:ascii="Times New Roman" w:hAnsi="Times New Roman" w:cs="Times New Roman"/>
         </w:rPr>
         <w:footnoteRef/>
@@ -7587,7 +7515,7 @@
 <w:hdr xmlns:wpc="http://schemas.microsoft.com/office/word/2010/wordprocessingCanvas" xmlns:cx="http://schemas.microsoft.com/office/drawing/2014/chartex" xmlns:cx1="http://schemas.microsoft.com/office/drawing/2015/9/8/chartex" xmlns:cx2="http://schemas.microsoft.com/office/drawing/2015/10/21/chartex" xmlns:cx3="http://schemas.microsoft.com/office/drawing/2016/5/9/chartex" xmlns:cx4="http://schemas.microsoft.com/office/drawing/2016/5/10/chartex" xmlns:cx5="http://schemas.microsoft.com/office/drawing/2016/5/11/chartex" xmlns:cx6="http://schemas.microsoft.com/office/drawing/2016/5/12/chartex" xmlns:cx7="http://schemas.microsoft.com/office/drawing/2016/5/13/chartex" xmlns:cx8="http://schemas.microsoft.com/office/drawing/2016/5/14/chartex" xmlns:mc="http://schemas.openxmlformats.org/markup-compatibility/2006" xmlns:aink="http://schemas.microsoft.com/office/drawing/2016/ink" xmlns:am3d="http://schemas.microsoft.com/office/drawing/2017/model3d" xmlns:o="urn:schemas-microsoft-com:office:office" xmlns:oel="http://schemas.microsoft.com/office/2019/extlst" xmlns:r="http://schemas.openxmlformats.org/officeDocument/2006/relationships" xmlns:m="http://schemas.openxmlformats.org/officeDocument/2006/math" xmlns:v="urn:schemas-microsoft-com:vml" xmlns:wp14="http://schemas.microsoft.com/office/word/2010/wordprocessingDrawing" xmlns:wp="http://schemas.openxmlformats.org/drawingml/2006/wordprocessingDrawing" xmlns:w10="urn:schemas-microsoft-com:office:word" xmlns:w="http://schemas.openxmlformats.org/wordprocessingml/2006/main" xmlns:w14="http://schemas.microsoft.com/office/word/2010/wordml" xmlns:w15="http://schemas.microsoft.com/office/word/2012/wordml" xmlns:w16cex="http://schemas.microsoft.com/office/word/2018/wordml/cex" xmlns:w16cid="http://schemas.microsoft.com/office/word/2016/wordml/cid" xmlns:w16="http://schemas.microsoft.com/office/word/2018/wordml" xmlns:w16sdtdh="http://schemas.microsoft.com/office/word/2020/wordml/sdtdatahash" xmlns:w16se="http://schemas.microsoft.com/office/word/2015/wordml/symex" xmlns:wpg="http://schemas.microsoft.com/office/word/2010/wordprocessingGroup" xmlns:wpi="http://schemas.microsoft.com/office/word/2010/wordprocessingInk" xmlns:wne="http://schemas.microsoft.com/office/word/2006/wordml" xmlns:wps="http://schemas.microsoft.com/office/word/2010/wordprocessingShape" mc:Ignorable="w14 w15 w16se w16cid w16 w16cex w16sdtdh wp14">
   <w:p>
     <w:pPr>
-      <w:pStyle w:val="Header"/>
+      <w:pStyle w:val="En-tte"/>
       <w:rPr>
         <w:rFonts w:ascii="Times New Roman" w:hAnsi="Times New Roman" w:cs="Times New Roman"/>
       </w:rPr>
@@ -7637,7 +7565,7 @@
   </w:p>
   <w:p>
     <w:pPr>
-      <w:pStyle w:val="Header"/>
+      <w:pStyle w:val="En-tte"/>
     </w:pPr>
     <w:r>
       <w:rPr>
@@ -8219,13 +8147,13 @@
     <w:name w:val="Normal"/>
     <w:qFormat/>
   </w:style>
-  <w:style w:type="character" w:default="1" w:styleId="DefaultParagraphFont">
+  <w:style w:type="character" w:default="1" w:styleId="Policepardfaut">
     <w:name w:val="Default Paragraph Font"/>
     <w:uiPriority w:val="1"/>
     <w:semiHidden/>
     <w:unhideWhenUsed/>
   </w:style>
-  <w:style w:type="table" w:default="1" w:styleId="TableNormal">
+  <w:style w:type="table" w:default="1" w:styleId="TableauNormal">
     <w:name w:val="Normal Table"/>
     <w:uiPriority w:val="99"/>
     <w:semiHidden/>
@@ -8240,16 +8168,16 @@
       </w:tblCellMar>
     </w:tblPr>
   </w:style>
-  <w:style w:type="numbering" w:default="1" w:styleId="NoList">
+  <w:style w:type="numbering" w:default="1" w:styleId="Aucuneliste">
     <w:name w:val="No List"/>
     <w:uiPriority w:val="99"/>
     <w:semiHidden/>
     <w:unhideWhenUsed/>
   </w:style>
-  <w:style w:type="paragraph" w:styleId="Header">
+  <w:style w:type="paragraph" w:styleId="En-tte">
     <w:name w:val="header"/>
     <w:basedOn w:val="Normal"/>
-    <w:link w:val="HeaderChar"/>
+    <w:link w:val="En-tteCar"/>
     <w:uiPriority w:val="99"/>
     <w:unhideWhenUsed/>
     <w:rsid w:val="00E31092"/>
@@ -8261,17 +8189,17 @@
       <w:spacing w:after="0" w:line="240" w:lineRule="auto"/>
     </w:pPr>
   </w:style>
-  <w:style w:type="character" w:customStyle="1" w:styleId="HeaderChar">
-    <w:name w:val="Header Char"/>
-    <w:basedOn w:val="DefaultParagraphFont"/>
-    <w:link w:val="Header"/>
+  <w:style w:type="character" w:customStyle="1" w:styleId="En-tteCar">
+    <w:name w:val="En-tête Car"/>
+    <w:basedOn w:val="Policepardfaut"/>
+    <w:link w:val="En-tte"/>
     <w:uiPriority w:val="99"/>
     <w:rsid w:val="00E31092"/>
   </w:style>
-  <w:style w:type="paragraph" w:styleId="Footer">
+  <w:style w:type="paragraph" w:styleId="Pieddepage">
     <w:name w:val="footer"/>
     <w:basedOn w:val="Normal"/>
-    <w:link w:val="FooterChar"/>
+    <w:link w:val="PieddepageCar"/>
     <w:uiPriority w:val="99"/>
     <w:unhideWhenUsed/>
     <w:rsid w:val="00E31092"/>
@@ -8283,16 +8211,16 @@
       <w:spacing w:after="0" w:line="240" w:lineRule="auto"/>
     </w:pPr>
   </w:style>
-  <w:style w:type="character" w:customStyle="1" w:styleId="FooterChar">
-    <w:name w:val="Footer Char"/>
-    <w:basedOn w:val="DefaultParagraphFont"/>
-    <w:link w:val="Footer"/>
+  <w:style w:type="character" w:customStyle="1" w:styleId="PieddepageCar">
+    <w:name w:val="Pied de page Car"/>
+    <w:basedOn w:val="Policepardfaut"/>
+    <w:link w:val="Pieddepage"/>
     <w:uiPriority w:val="99"/>
     <w:rsid w:val="00E31092"/>
   </w:style>
-  <w:style w:type="character" w:styleId="Hyperlink">
+  <w:style w:type="character" w:styleId="Lienhypertexte">
     <w:name w:val="Hyperlink"/>
-    <w:basedOn w:val="DefaultParagraphFont"/>
+    <w:basedOn w:val="Policepardfaut"/>
     <w:uiPriority w:val="99"/>
     <w:unhideWhenUsed/>
     <w:rsid w:val="005C5723"/>
@@ -8301,9 +8229,9 @@
       <w:u w:val="single"/>
     </w:rPr>
   </w:style>
-  <w:style w:type="character" w:styleId="FollowedHyperlink">
+  <w:style w:type="character" w:styleId="Lienhypertextesuivivisit">
     <w:name w:val="FollowedHyperlink"/>
-    <w:basedOn w:val="DefaultParagraphFont"/>
+    <w:basedOn w:val="Policepardfaut"/>
     <w:uiPriority w:val="99"/>
     <w:semiHidden/>
     <w:unhideWhenUsed/>
@@ -8332,9 +8260,9 @@
       <w14:ligatures w14:val="none"/>
     </w:rPr>
   </w:style>
-  <w:style w:type="character" w:styleId="Strong">
+  <w:style w:type="character" w:styleId="lev">
     <w:name w:val="Strong"/>
-    <w:basedOn w:val="DefaultParagraphFont"/>
+    <w:basedOn w:val="Policepardfaut"/>
     <w:uiPriority w:val="22"/>
     <w:qFormat/>
     <w:rsid w:val="005D5C6A"/>
@@ -8343,7 +8271,7 @@
       <w:bCs/>
     </w:rPr>
   </w:style>
-  <w:style w:type="paragraph" w:styleId="ListParagraph">
+  <w:style w:type="paragraph" w:styleId="Paragraphedeliste">
     <w:name w:val="List Paragraph"/>
     <w:basedOn w:val="Normal"/>
     <w:uiPriority w:val="34"/>
@@ -8354,9 +8282,9 @@
       <w:contextualSpacing/>
     </w:pPr>
   </w:style>
-  <w:style w:type="character" w:styleId="UnresolvedMention">
+  <w:style w:type="character" w:styleId="Mentionnonrsolue">
     <w:name w:val="Unresolved Mention"/>
-    <w:basedOn w:val="DefaultParagraphFont"/>
+    <w:basedOn w:val="Policepardfaut"/>
     <w:uiPriority w:val="99"/>
     <w:semiHidden/>
     <w:unhideWhenUsed/>
@@ -8366,10 +8294,10 @@
       <w:shd w:val="clear" w:color="auto" w:fill="E1DFDD"/>
     </w:rPr>
   </w:style>
-  <w:style w:type="paragraph" w:styleId="FootnoteText">
+  <w:style w:type="paragraph" w:styleId="Notedebasdepage">
     <w:name w:val="footnote text"/>
     <w:basedOn w:val="Normal"/>
-    <w:link w:val="FootnoteTextChar"/>
+    <w:link w:val="NotedebasdepageCar"/>
     <w:uiPriority w:val="99"/>
     <w:semiHidden/>
     <w:unhideWhenUsed/>
@@ -8382,10 +8310,10 @@
       <w:szCs w:val="20"/>
     </w:rPr>
   </w:style>
-  <w:style w:type="character" w:customStyle="1" w:styleId="FootnoteTextChar">
-    <w:name w:val="Footnote Text Char"/>
-    <w:basedOn w:val="DefaultParagraphFont"/>
-    <w:link w:val="FootnoteText"/>
+  <w:style w:type="character" w:customStyle="1" w:styleId="NotedebasdepageCar">
+    <w:name w:val="Note de bas de page Car"/>
+    <w:basedOn w:val="Policepardfaut"/>
+    <w:link w:val="Notedebasdepage"/>
     <w:uiPriority w:val="99"/>
     <w:semiHidden/>
     <w:rsid w:val="00A90806"/>
@@ -8394,9 +8322,9 @@
       <w:szCs w:val="20"/>
     </w:rPr>
   </w:style>
-  <w:style w:type="character" w:styleId="FootnoteReference">
+  <w:style w:type="character" w:styleId="Appelnotedebasdep">
     <w:name w:val="footnote reference"/>
-    <w:basedOn w:val="DefaultParagraphFont"/>
+    <w:basedOn w:val="Policepardfaut"/>
     <w:uiPriority w:val="99"/>
     <w:semiHidden/>
     <w:unhideWhenUsed/>
@@ -8405,7 +8333,7 @@
       <w:vertAlign w:val="superscript"/>
     </w:rPr>
   </w:style>
-  <w:style w:type="paragraph" w:styleId="Bibliography">
+  <w:style w:type="paragraph" w:styleId="Bibliographie">
     <w:name w:val="Bibliography"/>
     <w:basedOn w:val="Normal"/>
     <w:next w:val="Normal"/>

</xml_diff>